<commit_message>
Added all the missing files again
</commit_message>
<xml_diff>
--- a/docs/Design document template.docx
+++ b/docs/Design document template.docx
@@ -58,7 +58,7 @@
                     </pic:cNvPicPr>
                   </pic:nvPicPr>
                   <pic:blipFill>
-                    <a:blip r:embed="rId6">
+                    <a:blip r:embed="rId7">
                       <a:duotone>
                         <a:schemeClr val="accent1">
                           <a:shade val="45000"/>
@@ -261,7 +261,6 @@
           <w:szCs w:val="72"/>
         </w:rPr>
       </w:pPr>
-      <w:proofErr w:type="spellStart"/>
       <w:r>
         <w:rPr>
           <w:rFonts w:ascii="Arial" w:hAnsi="Arial" w:cs="Arial"/>
@@ -282,7 +281,6 @@
         </w:rPr>
         <w:t>Inf</w:t>
       </w:r>
-      <w:proofErr w:type="spellEnd"/>
     </w:p>
     <w:p>
       <w:pPr>
@@ -690,7 +688,7 @@
                     </pic:cNvPicPr>
                   </pic:nvPicPr>
                   <pic:blipFill>
-                    <a:blip r:embed="rId7" cstate="print"/>
+                    <a:blip r:embed="rId8" cstate="print"/>
                     <a:srcRect/>
                     <a:stretch>
                       <a:fillRect/>
@@ -750,6 +748,8 @@
         <w:jc w:val="both"/>
         <w:rPr>
           <w:rFonts w:ascii="Arial" w:hAnsi="Arial" w:cs="Arial"/>
+          <w:b w:val="0"/>
+          <w:bCs w:val="0"/>
         </w:rPr>
       </w:pPr>
       <w:r>
@@ -758,35 +758,30 @@
         </w:rPr>
         <w:t>Business goals</w:t>
       </w:r>
-    </w:p>
-    <w:p>
-      <w:pPr>
-        <w:rPr>
-          <w:rFonts w:ascii="Arial" w:hAnsi="Arial" w:cs="Arial"/>
-          <w:b/>
-          <w:bCs/>
-        </w:rPr>
-      </w:pPr>
-      <w:r>
-        <w:rPr>
-          <w:rFonts w:ascii="Arial" w:hAnsi="Arial" w:cs="Arial"/>
-          <w:b/>
-          <w:bCs/>
-        </w:rPr>
-        <w:t xml:space="preserve">Describe the business goals </w:t>
-      </w:r>
-    </w:p>
-    <w:p>
-      <w:pPr>
-        <w:rPr>
-          <w:rFonts w:ascii="Arial" w:hAnsi="Arial" w:cs="Arial"/>
-        </w:rPr>
-      </w:pPr>
-      <w:r>
-        <w:rPr>
-          <w:rFonts w:ascii="Arial" w:hAnsi="Arial" w:cs="Arial"/>
-        </w:rPr>
-        <w:t>The overall goal of the business is to help persons with finding movies to watch, or information of movies they have watched.</w:t>
+      <w:r>
+        <w:rPr>
+          <w:rFonts w:ascii="Arial" w:hAnsi="Arial" w:cs="Arial"/>
+        </w:rPr>
+        <w:t xml:space="preserve"> </w:t>
+      </w:r>
+    </w:p>
+    <w:p>
+      <w:pPr>
+        <w:rPr>
+          <w:rFonts w:ascii="Arial" w:hAnsi="Arial" w:cs="Arial"/>
+        </w:rPr>
+      </w:pPr>
+      <w:r>
+        <w:rPr>
+          <w:rFonts w:ascii="Arial" w:hAnsi="Arial" w:cs="Arial"/>
+        </w:rPr>
+        <w:t>The business goal is to make it easier for users to find information about movies and discover movies to watch, by making clear divisions between the movies, and highlight information that could be important for the users.</w:t>
+      </w:r>
+      <w:r>
+        <w:rPr>
+          <w:rFonts w:ascii="Arial" w:hAnsi="Arial" w:cs="Arial"/>
+        </w:rPr>
+        <w:t xml:space="preserve"> We want to make the information easily accessible hence the business is building the app MovieInf.</w:t>
       </w:r>
     </w:p>
     <w:p>
@@ -817,13 +812,7 @@
         <w:rPr>
           <w:rFonts w:ascii="Arial" w:hAnsi="Arial" w:cs="Arial"/>
         </w:rPr>
-        <w:t>MovieInf is an app that helps users who wants to find a movie to watch, or help users find basic necessary information of the movie they might have seen or want to see. This information could be a list of the cast of the movie</w:t>
-      </w:r>
-      <w:r>
-        <w:rPr>
-          <w:rFonts w:ascii="Arial" w:hAnsi="Arial" w:cs="Arial"/>
-        </w:rPr>
-        <w:t>, the rating of the movie etc.</w:t>
+        <w:t>MovieInf is an app where users can find information about movies. The movies are divided into groups to make it easier to find a certain movie. The goal is to make basic information easy to see and find, without the need to scroll through a lot of unnecessary information.</w:t>
       </w:r>
     </w:p>
     <w:p>
@@ -1022,11 +1011,22 @@
         <w:rPr>
           <w:rFonts w:ascii="Arial" w:hAnsi="Arial" w:cs="Arial"/>
         </w:rPr>
-        <w:t xml:space="preserve">Describe the NEEDS that you want to fill with your app </w:t>
-      </w:r>
-    </w:p>
-    <w:p>
-      <w:pPr>
+        <w:t>The goal of the app is to make uses able to</w:t>
+      </w:r>
+      <w:r>
+        <w:rPr>
+          <w:rFonts w:ascii="Arial" w:hAnsi="Arial" w:cs="Arial"/>
+        </w:rPr>
+        <w:t>:</w:t>
+      </w:r>
+    </w:p>
+    <w:p>
+      <w:pPr>
+        <w:pStyle w:val="Listeafsnit"/>
+        <w:numPr>
+          <w:ilvl w:val="0"/>
+          <w:numId w:val="1"/>
+        </w:numPr>
         <w:jc w:val="both"/>
         <w:rPr>
           <w:rFonts w:ascii="Arial" w:hAnsi="Arial" w:cs="Arial"/>
@@ -1036,11 +1036,22 @@
         <w:rPr>
           <w:rFonts w:ascii="Arial" w:hAnsi="Arial" w:cs="Arial"/>
         </w:rPr>
-        <w:t>Describe the main GOALS your app allows users to achieve</w:t>
-      </w:r>
-    </w:p>
-    <w:p>
-      <w:pPr>
+        <w:t>E</w:t>
+      </w:r>
+      <w:r>
+        <w:rPr>
+          <w:rFonts w:ascii="Arial" w:hAnsi="Arial" w:cs="Arial"/>
+        </w:rPr>
+        <w:t>asily find top rated movies</w:t>
+      </w:r>
+    </w:p>
+    <w:p>
+      <w:pPr>
+        <w:pStyle w:val="Listeafsnit"/>
+        <w:numPr>
+          <w:ilvl w:val="0"/>
+          <w:numId w:val="1"/>
+        </w:numPr>
         <w:jc w:val="both"/>
         <w:rPr>
           <w:rFonts w:ascii="Arial" w:hAnsi="Arial" w:cs="Arial"/>
@@ -1050,13 +1061,63 @@
         <w:rPr>
           <w:rFonts w:ascii="Arial" w:hAnsi="Arial" w:cs="Arial"/>
         </w:rPr>
-        <w:t>(If relevant) D</w:t>
-      </w:r>
-      <w:r>
-        <w:rPr>
-          <w:rFonts w:ascii="Arial" w:hAnsi="Arial" w:cs="Arial"/>
-        </w:rPr>
-        <w:t>ivide user needs through USER SEGMENTATION</w:t>
+        <w:t>E</w:t>
+      </w:r>
+      <w:r>
+        <w:rPr>
+          <w:rFonts w:ascii="Arial" w:hAnsi="Arial" w:cs="Arial"/>
+        </w:rPr>
+        <w:t>asily distinguish if a movie has a good rating or not</w:t>
+      </w:r>
+    </w:p>
+    <w:p>
+      <w:pPr>
+        <w:pStyle w:val="Listeafsnit"/>
+        <w:numPr>
+          <w:ilvl w:val="0"/>
+          <w:numId w:val="1"/>
+        </w:numPr>
+        <w:jc w:val="both"/>
+        <w:rPr>
+          <w:rFonts w:ascii="Arial" w:hAnsi="Arial" w:cs="Arial"/>
+        </w:rPr>
+      </w:pPr>
+      <w:r>
+        <w:rPr>
+          <w:rFonts w:ascii="Arial" w:hAnsi="Arial" w:cs="Arial"/>
+        </w:rPr>
+        <w:t>E</w:t>
+      </w:r>
+      <w:r>
+        <w:rPr>
+          <w:rFonts w:ascii="Arial" w:hAnsi="Arial" w:cs="Arial"/>
+        </w:rPr>
+        <w:t>asily see which movies are currently trending</w:t>
+      </w:r>
+    </w:p>
+    <w:p>
+      <w:pPr>
+        <w:pStyle w:val="Listeafsnit"/>
+        <w:numPr>
+          <w:ilvl w:val="0"/>
+          <w:numId w:val="1"/>
+        </w:numPr>
+        <w:jc w:val="both"/>
+        <w:rPr>
+          <w:rFonts w:ascii="Arial" w:hAnsi="Arial" w:cs="Arial"/>
+        </w:rPr>
+      </w:pPr>
+      <w:r>
+        <w:rPr>
+          <w:rFonts w:ascii="Arial" w:hAnsi="Arial" w:cs="Arial"/>
+        </w:rPr>
+        <w:t>S</w:t>
+      </w:r>
+      <w:r>
+        <w:rPr>
+          <w:rFonts w:ascii="Arial" w:hAnsi="Arial" w:cs="Arial"/>
+        </w:rPr>
+        <w:t>ee which movies are coming and is currently running in the theaters</w:t>
       </w:r>
     </w:p>
     <w:p>
@@ -1070,22 +1131,595 @@
       <w:r>
         <w:rPr>
           <w:rFonts w:ascii="Arial" w:hAnsi="Arial" w:cs="Arial"/>
+        </w:rPr>
+        <w:lastRenderedPageBreak/>
+        <w:t>User Research</w:t>
+      </w:r>
+    </w:p>
+    <w:p>
+      <w:pPr>
+        <w:jc w:val="both"/>
+        <w:rPr>
+          <w:rFonts w:ascii="Arial" w:hAnsi="Arial" w:cs="Arial"/>
+        </w:rPr>
+      </w:pPr>
+      <w:r>
+        <w:rPr>
+          <w:rFonts w:ascii="Arial" w:hAnsi="Arial" w:cs="Arial"/>
+        </w:rPr>
+        <w:t xml:space="preserve">MovieInf helps all kinds of users find the information needed about a movie that would make them watch the movie. The length of the session of using the app could be </w:t>
+      </w:r>
+      <w:r>
+        <w:rPr>
+          <w:rFonts w:ascii="Arial" w:hAnsi="Arial" w:cs="Arial"/>
+        </w:rPr>
+        <w:t>short</w:t>
+      </w:r>
+      <w:r>
+        <w:rPr>
+          <w:rFonts w:ascii="Arial" w:hAnsi="Arial" w:cs="Arial"/>
+        </w:rPr>
+        <w:t xml:space="preserve">, giving that it’s easy to see the rating of a movie, and the poster of the movie to give a hint of what the movie is about. </w:t>
+      </w:r>
+    </w:p>
+    <w:p>
+      <w:pPr>
+        <w:pStyle w:val="Overskrift1"/>
+        <w:jc w:val="both"/>
+        <w:rPr>
+          <w:rFonts w:ascii="Arial" w:hAnsi="Arial" w:cs="Arial"/>
+        </w:rPr>
+      </w:pPr>
+      <w:r>
+        <w:rPr>
+          <w:rFonts w:ascii="Arial" w:hAnsi="Arial" w:cs="Arial"/>
+        </w:rPr>
+        <w:t>Pe</w:t>
+      </w:r>
+      <w:r>
+        <w:rPr>
+          <w:rFonts w:ascii="Arial" w:hAnsi="Arial" w:cs="Arial"/>
+        </w:rPr>
+        <w:t>r</w:t>
+      </w:r>
+      <w:r>
+        <w:rPr>
+          <w:rFonts w:ascii="Arial" w:hAnsi="Arial" w:cs="Arial"/>
+        </w:rPr>
+        <w:t>sonas</w:t>
+      </w:r>
+    </w:p>
+    <w:p>
+      <w:pPr>
+        <w:pStyle w:val="Overskrift3"/>
+        <w:spacing w:before="277"/>
+        <w:rPr>
+          <w:b/>
+          <w:bCs/>
+          <w:sz w:val="28"/>
+          <w:szCs w:val="28"/>
+        </w:rPr>
+      </w:pPr>
+      <w:r>
+        <w:rPr>
+          <w:b/>
+          <w:bCs/>
+          <w:sz w:val="28"/>
+          <w:szCs w:val="28"/>
+        </w:rPr>
+        <w:t>Dorthe</w:t>
+      </w:r>
+    </w:p>
+    <w:p>
+      <w:pPr>
+        <w:pStyle w:val="Brdtekst"/>
+        <w:spacing w:before="1"/>
+        <w:rPr>
+          <w:b/>
+          <w:sz w:val="21"/>
+        </w:rPr>
+      </w:pPr>
+      <w:r>
+        <w:rPr>
           <w:noProof/>
-          <w:lang w:val="it-IT" w:eastAsia="it-IT"/>
+        </w:rPr>
+        <mc:AlternateContent>
+          <mc:Choice Requires="wps">
+            <w:drawing>
+              <wp:anchor distT="0" distB="0" distL="0" distR="0" simplePos="0" relativeHeight="251667456" behindDoc="1" locked="0" layoutInCell="1" allowOverlap="1" wp14:anchorId="7E3A9EEC" wp14:editId="6CE7A358">
+                <wp:simplePos x="0" y="0"/>
+                <wp:positionH relativeFrom="page">
+                  <wp:posOffset>2009775</wp:posOffset>
+                </wp:positionH>
+                <wp:positionV relativeFrom="paragraph">
+                  <wp:posOffset>171450</wp:posOffset>
+                </wp:positionV>
+                <wp:extent cx="4999355" cy="1428750"/>
+                <wp:effectExtent l="0" t="0" r="10795" b="0"/>
+                <wp:wrapTopAndBottom/>
+                <wp:docPr id="6" name="Tekstfelt 6"/>
+                <wp:cNvGraphicFramePr>
+                  <a:graphicFrameLocks xmlns:a="http://schemas.openxmlformats.org/drawingml/2006/main"/>
+                </wp:cNvGraphicFramePr>
+                <a:graphic xmlns:a="http://schemas.openxmlformats.org/drawingml/2006/main">
+                  <a:graphicData uri="http://schemas.microsoft.com/office/word/2010/wordprocessingShape">
+                    <wps:wsp>
+                      <wps:cNvSpPr txBox="1">
+                        <a:spLocks noChangeArrowheads="1"/>
+                      </wps:cNvSpPr>
+                      <wps:spPr bwMode="auto">
+                        <a:xfrm>
+                          <a:off x="0" y="0"/>
+                          <a:ext cx="4999355" cy="1428750"/>
+                        </a:xfrm>
+                        <a:prstGeom prst="rect">
+                          <a:avLst/>
+                        </a:prstGeom>
+                        <a:noFill/>
+                        <a:ln>
+                          <a:noFill/>
+                        </a:ln>
+                        <a:extLst>
+                          <a:ext uri="{909E8E84-426E-40DD-AFC4-6F175D3DCCD1}">
+                            <a14:hiddenFill xmlns:a14="http://schemas.microsoft.com/office/drawing/2010/main">
+                              <a:solidFill>
+                                <a:srgbClr val="FFFFFF"/>
+                              </a:solidFill>
+                            </a14:hiddenFill>
+                          </a:ext>
+                          <a:ext uri="{91240B29-F687-4F45-9708-019B960494DF}">
+                            <a14:hiddenLine xmlns:a14="http://schemas.microsoft.com/office/drawing/2010/main" w="9525">
+                              <a:solidFill>
+                                <a:srgbClr val="000000"/>
+                              </a:solidFill>
+                              <a:miter lim="800000"/>
+                              <a:headEnd/>
+                              <a:tailEnd/>
+                            </a14:hiddenLine>
+                          </a:ext>
+                        </a:extLst>
+                      </wps:spPr>
+                      <wps:txbx>
+                        <w:txbxContent>
+                          <w:tbl>
+                            <w:tblPr>
+                              <w:tblW w:w="0" w:type="auto"/>
+                              <w:tblInd w:w="7" w:type="dxa"/>
+                              <w:tblLayout w:type="fixed"/>
+                              <w:tblCellMar>
+                                <w:left w:w="0" w:type="dxa"/>
+                                <w:right w:w="0" w:type="dxa"/>
+                              </w:tblCellMar>
+                              <w:tblLook w:val="01E0" w:firstRow="1" w:lastRow="1" w:firstColumn="1" w:lastColumn="1" w:noHBand="0" w:noVBand="0"/>
+                            </w:tblPr>
+                            <w:tblGrid>
+                              <w:gridCol w:w="3867"/>
+                              <w:gridCol w:w="4036"/>
+                            </w:tblGrid>
+                            <w:tr>
+                              <w:trPr>
+                                <w:trHeight w:val="367"/>
+                              </w:trPr>
+                              <w:tc>
+                                <w:tcPr>
+                                  <w:tcW w:w="3867" w:type="dxa"/>
+                                  <w:shd w:val="clear" w:color="auto" w:fill="7F7F7F" w:themeFill="text1" w:themeFillTint="80"/>
+                                </w:tcPr>
+                                <w:p>
+                                  <w:pPr>
+                                    <w:pStyle w:val="TableParagraph"/>
+                                    <w:spacing w:before="57"/>
+                                    <w:ind w:left="107"/>
+                                  </w:pPr>
+                                  <w:r>
+                                    <w:rPr>
+                                      <w:b/>
+                                    </w:rPr>
+                                    <w:t>Age:</w:t>
+                                  </w:r>
+                                  <w:r>
+                                    <w:rPr>
+                                      <w:b/>
+                                      <w:spacing w:val="-2"/>
+                                    </w:rPr>
+                                    <w:t xml:space="preserve"> </w:t>
+                                  </w:r>
+                                  <w:r>
+                                    <w:t>45</w:t>
+                                  </w:r>
+                                </w:p>
+                              </w:tc>
+                              <w:tc>
+                                <w:tcPr>
+                                  <w:tcW w:w="4036" w:type="dxa"/>
+                                  <w:shd w:val="clear" w:color="auto" w:fill="7F7F7F" w:themeFill="text1" w:themeFillTint="80"/>
+                                </w:tcPr>
+                                <w:p>
+                                  <w:pPr>
+                                    <w:pStyle w:val="TableParagraph"/>
+                                    <w:spacing w:before="57"/>
+                                    <w:ind w:left="319"/>
+                                  </w:pPr>
+                                  <w:r>
+                                    <w:rPr>
+                                      <w:b/>
+                                    </w:rPr>
+                                    <w:t>Occupation:</w:t>
+                                  </w:r>
+                                  <w:r>
+                                    <w:rPr>
+                                      <w:b/>
+                                      <w:spacing w:val="-3"/>
+                                    </w:rPr>
+                                    <w:t xml:space="preserve"> </w:t>
+                                  </w:r>
+                                  <w:r>
+                                    <w:t>Office worker</w:t>
+                                  </w:r>
+                                </w:p>
+                              </w:tc>
+                            </w:tr>
+                            <w:tr>
+                              <w:trPr>
+                                <w:trHeight w:val="506"/>
+                              </w:trPr>
+                              <w:tc>
+                                <w:tcPr>
+                                  <w:tcW w:w="3867" w:type="dxa"/>
+                                  <w:shd w:val="clear" w:color="auto" w:fill="AEAAAA" w:themeFill="background2" w:themeFillShade="BF"/>
+                                </w:tcPr>
+                                <w:p>
+                                  <w:pPr>
+                                    <w:pStyle w:val="TableParagraph"/>
+                                    <w:spacing w:before="127"/>
+                                    <w:ind w:left="107"/>
+                                  </w:pPr>
+                                  <w:r>
+                                    <w:rPr>
+                                      <w:b/>
+                                    </w:rPr>
+                                    <w:t>Family:</w:t>
+                                  </w:r>
+                                  <w:r>
+                                    <w:rPr>
+                                      <w:b/>
+                                      <w:spacing w:val="3"/>
+                                    </w:rPr>
+                                    <w:t xml:space="preserve"> </w:t>
+                                  </w:r>
+                                  <w:r>
+                                    <w:t>Single, 2 cats</w:t>
+                                  </w:r>
+                                </w:p>
+                              </w:tc>
+                              <w:tc>
+                                <w:tcPr>
+                                  <w:tcW w:w="4036" w:type="dxa"/>
+                                  <w:shd w:val="clear" w:color="auto" w:fill="AEAAAA" w:themeFill="background2" w:themeFillShade="BF"/>
+                                </w:tcPr>
+                                <w:p>
+                                  <w:pPr>
+                                    <w:pStyle w:val="TableParagraph"/>
+                                    <w:spacing w:line="252" w:lineRule="exact"/>
+                                    <w:ind w:left="319" w:right="481"/>
+                                  </w:pPr>
+                                  <w:r>
+                                    <w:rPr>
+                                      <w:b/>
+                                    </w:rPr>
+                                    <w:t xml:space="preserve">Internet use: </w:t>
+                                  </w:r>
+                                  <w:r>
+                                    <w:t>Facebook, Internet</w:t>
+                                  </w:r>
+                                  <w:r>
+                                    <w:rPr>
+                                      <w:spacing w:val="-59"/>
+                                    </w:rPr>
+                                    <w:t xml:space="preserve"> </w:t>
+                                  </w:r>
+                                  <w:r>
+                                    <w:t>Banking, Streaming apps</w:t>
+                                  </w:r>
+                                </w:p>
+                              </w:tc>
+                            </w:tr>
+                            <w:tr>
+                              <w:trPr>
+                                <w:trHeight w:val="933"/>
+                              </w:trPr>
+                              <w:tc>
+                                <w:tcPr>
+                                  <w:tcW w:w="3867" w:type="dxa"/>
+                                  <w:shd w:val="clear" w:color="auto" w:fill="7F7F7F" w:themeFill="text1" w:themeFillTint="80"/>
+                                </w:tcPr>
+                                <w:p>
+                                  <w:pPr>
+                                    <w:pStyle w:val="TableParagraph"/>
+                                    <w:spacing w:before="86"/>
+                                    <w:ind w:left="107" w:right="707"/>
+                                  </w:pPr>
+                                  <w:r>
+                                    <w:rPr>
+                                      <w:b/>
+                                    </w:rPr>
+                                    <w:t xml:space="preserve">Technical profile: </w:t>
+                                  </w:r>
+                                  <w:r>
+                                    <w:t>Has an iPhone 6, is uncomfortable with a lot of information. Feels strong in apps after learning for a while</w:t>
+                                  </w:r>
+                                  <w:r>
+                                    <w:t>.</w:t>
+                                  </w:r>
+                                </w:p>
+                              </w:tc>
+                              <w:tc>
+                                <w:tcPr>
+                                  <w:tcW w:w="4036" w:type="dxa"/>
+                                  <w:shd w:val="clear" w:color="auto" w:fill="7F7F7F" w:themeFill="text1" w:themeFillTint="80"/>
+                                </w:tcPr>
+                                <w:p>
+                                  <w:pPr>
+                                    <w:pStyle w:val="TableParagraph"/>
+                                    <w:rPr>
+                                      <w:rFonts w:ascii="Times New Roman"/>
+                                    </w:rPr>
+                                  </w:pPr>
+                                </w:p>
+                              </w:tc>
+                            </w:tr>
+                          </w:tbl>
+                          <w:p>
+                            <w:pPr>
+                              <w:pStyle w:val="Brdtekst"/>
+                            </w:pPr>
+                          </w:p>
+                        </w:txbxContent>
+                      </wps:txbx>
+                      <wps:bodyPr rot="0" vert="horz" wrap="square" lIns="0" tIns="0" rIns="0" bIns="0" anchor="t" anchorCtr="0" upright="1">
+                        <a:noAutofit/>
+                      </wps:bodyPr>
+                    </wps:wsp>
+                  </a:graphicData>
+                </a:graphic>
+                <wp14:sizeRelH relativeFrom="page">
+                  <wp14:pctWidth>0</wp14:pctWidth>
+                </wp14:sizeRelH>
+                <wp14:sizeRelV relativeFrom="page">
+                  <wp14:pctHeight>0</wp14:pctHeight>
+                </wp14:sizeRelV>
+              </wp:anchor>
+            </w:drawing>
+          </mc:Choice>
+          <mc:Fallback>
+            <w:pict>
+              <v:shapetype w14:anchorId="7E3A9EEC" id="_x0000_t202" coordsize="21600,21600" o:spt="202" path="m,l,21600r21600,l21600,xe">
+                <v:stroke joinstyle="miter"/>
+                <v:path gradientshapeok="t" o:connecttype="rect"/>
+              </v:shapetype>
+              <v:shape id="Tekstfelt 6" o:spid="_x0000_s1026" type="#_x0000_t202" style="position:absolute;margin-left:158.25pt;margin-top:13.5pt;width:393.65pt;height:112.5pt;z-index:-251649024;visibility:visible;mso-wrap-style:square;mso-width-percent:0;mso-height-percent:0;mso-wrap-distance-left:0;mso-wrap-distance-top:0;mso-wrap-distance-right:0;mso-wrap-distance-bottom:0;mso-position-horizontal:absolute;mso-position-horizontal-relative:page;mso-position-vertical:absolute;mso-position-vertical-relative:text;mso-width-percent:0;mso-height-percent:0;mso-width-relative:page;mso-height-relative:page;v-text-anchor:top" o:gfxdata="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" filled="f" stroked="f">
+                <v:textbox inset="0,0,0,0">
+                  <w:txbxContent>
+                    <w:tbl>
+                      <w:tblPr>
+                        <w:tblW w:w="0" w:type="auto"/>
+                        <w:tblInd w:w="7" w:type="dxa"/>
+                        <w:tblLayout w:type="fixed"/>
+                        <w:tblCellMar>
+                          <w:left w:w="0" w:type="dxa"/>
+                          <w:right w:w="0" w:type="dxa"/>
+                        </w:tblCellMar>
+                        <w:tblLook w:val="01E0" w:firstRow="1" w:lastRow="1" w:firstColumn="1" w:lastColumn="1" w:noHBand="0" w:noVBand="0"/>
+                      </w:tblPr>
+                      <w:tblGrid>
+                        <w:gridCol w:w="3867"/>
+                        <w:gridCol w:w="4036"/>
+                      </w:tblGrid>
+                      <w:tr>
+                        <w:trPr>
+                          <w:trHeight w:val="367"/>
+                        </w:trPr>
+                        <w:tc>
+                          <w:tcPr>
+                            <w:tcW w:w="3867" w:type="dxa"/>
+                            <w:shd w:val="clear" w:color="auto" w:fill="7F7F7F" w:themeFill="text1" w:themeFillTint="80"/>
+                          </w:tcPr>
+                          <w:p>
+                            <w:pPr>
+                              <w:pStyle w:val="TableParagraph"/>
+                              <w:spacing w:before="57"/>
+                              <w:ind w:left="107"/>
+                            </w:pPr>
+                            <w:r>
+                              <w:rPr>
+                                <w:b/>
+                              </w:rPr>
+                              <w:t>Age:</w:t>
+                            </w:r>
+                            <w:r>
+                              <w:rPr>
+                                <w:b/>
+                                <w:spacing w:val="-2"/>
+                              </w:rPr>
+                              <w:t xml:space="preserve"> </w:t>
+                            </w:r>
+                            <w:r>
+                              <w:t>45</w:t>
+                            </w:r>
+                          </w:p>
+                        </w:tc>
+                        <w:tc>
+                          <w:tcPr>
+                            <w:tcW w:w="4036" w:type="dxa"/>
+                            <w:shd w:val="clear" w:color="auto" w:fill="7F7F7F" w:themeFill="text1" w:themeFillTint="80"/>
+                          </w:tcPr>
+                          <w:p>
+                            <w:pPr>
+                              <w:pStyle w:val="TableParagraph"/>
+                              <w:spacing w:before="57"/>
+                              <w:ind w:left="319"/>
+                            </w:pPr>
+                            <w:r>
+                              <w:rPr>
+                                <w:b/>
+                              </w:rPr>
+                              <w:t>Occupation:</w:t>
+                            </w:r>
+                            <w:r>
+                              <w:rPr>
+                                <w:b/>
+                                <w:spacing w:val="-3"/>
+                              </w:rPr>
+                              <w:t xml:space="preserve"> </w:t>
+                            </w:r>
+                            <w:r>
+                              <w:t>Office worker</w:t>
+                            </w:r>
+                          </w:p>
+                        </w:tc>
+                      </w:tr>
+                      <w:tr>
+                        <w:trPr>
+                          <w:trHeight w:val="506"/>
+                        </w:trPr>
+                        <w:tc>
+                          <w:tcPr>
+                            <w:tcW w:w="3867" w:type="dxa"/>
+                            <w:shd w:val="clear" w:color="auto" w:fill="AEAAAA" w:themeFill="background2" w:themeFillShade="BF"/>
+                          </w:tcPr>
+                          <w:p>
+                            <w:pPr>
+                              <w:pStyle w:val="TableParagraph"/>
+                              <w:spacing w:before="127"/>
+                              <w:ind w:left="107"/>
+                            </w:pPr>
+                            <w:r>
+                              <w:rPr>
+                                <w:b/>
+                              </w:rPr>
+                              <w:t>Family:</w:t>
+                            </w:r>
+                            <w:r>
+                              <w:rPr>
+                                <w:b/>
+                                <w:spacing w:val="3"/>
+                              </w:rPr>
+                              <w:t xml:space="preserve"> </w:t>
+                            </w:r>
+                            <w:r>
+                              <w:t>Single, 2 cats</w:t>
+                            </w:r>
+                          </w:p>
+                        </w:tc>
+                        <w:tc>
+                          <w:tcPr>
+                            <w:tcW w:w="4036" w:type="dxa"/>
+                            <w:shd w:val="clear" w:color="auto" w:fill="AEAAAA" w:themeFill="background2" w:themeFillShade="BF"/>
+                          </w:tcPr>
+                          <w:p>
+                            <w:pPr>
+                              <w:pStyle w:val="TableParagraph"/>
+                              <w:spacing w:line="252" w:lineRule="exact"/>
+                              <w:ind w:left="319" w:right="481"/>
+                            </w:pPr>
+                            <w:r>
+                              <w:rPr>
+                                <w:b/>
+                              </w:rPr>
+                              <w:t xml:space="preserve">Internet use: </w:t>
+                            </w:r>
+                            <w:r>
+                              <w:t>Facebook, Internet</w:t>
+                            </w:r>
+                            <w:r>
+                              <w:rPr>
+                                <w:spacing w:val="-59"/>
+                              </w:rPr>
+                              <w:t xml:space="preserve"> </w:t>
+                            </w:r>
+                            <w:r>
+                              <w:t>Banking, Streaming apps</w:t>
+                            </w:r>
+                          </w:p>
+                        </w:tc>
+                      </w:tr>
+                      <w:tr>
+                        <w:trPr>
+                          <w:trHeight w:val="933"/>
+                        </w:trPr>
+                        <w:tc>
+                          <w:tcPr>
+                            <w:tcW w:w="3867" w:type="dxa"/>
+                            <w:shd w:val="clear" w:color="auto" w:fill="7F7F7F" w:themeFill="text1" w:themeFillTint="80"/>
+                          </w:tcPr>
+                          <w:p>
+                            <w:pPr>
+                              <w:pStyle w:val="TableParagraph"/>
+                              <w:spacing w:before="86"/>
+                              <w:ind w:left="107" w:right="707"/>
+                            </w:pPr>
+                            <w:r>
+                              <w:rPr>
+                                <w:b/>
+                              </w:rPr>
+                              <w:t xml:space="preserve">Technical profile: </w:t>
+                            </w:r>
+                            <w:r>
+                              <w:t>Has an iPhone 6, is uncomfortable with a lot of information. Feels strong in apps after learning for a while</w:t>
+                            </w:r>
+                            <w:r>
+                              <w:t>.</w:t>
+                            </w:r>
+                          </w:p>
+                        </w:tc>
+                        <w:tc>
+                          <w:tcPr>
+                            <w:tcW w:w="4036" w:type="dxa"/>
+                            <w:shd w:val="clear" w:color="auto" w:fill="7F7F7F" w:themeFill="text1" w:themeFillTint="80"/>
+                          </w:tcPr>
+                          <w:p>
+                            <w:pPr>
+                              <w:pStyle w:val="TableParagraph"/>
+                              <w:rPr>
+                                <w:rFonts w:ascii="Times New Roman"/>
+                              </w:rPr>
+                            </w:pPr>
+                          </w:p>
+                        </w:tc>
+                      </w:tr>
+                    </w:tbl>
+                    <w:p>
+                      <w:pPr>
+                        <w:pStyle w:val="Brdtekst"/>
+                      </w:pPr>
+                    </w:p>
+                  </w:txbxContent>
+                </v:textbox>
+                <w10:wrap type="topAndBottom" anchorx="page"/>
+              </v:shape>
+            </w:pict>
+          </mc:Fallback>
+        </mc:AlternateContent>
+      </w:r>
+      <w:r>
+        <w:rPr>
+          <w:b/>
+          <w:noProof/>
+          <w:sz w:val="21"/>
         </w:rPr>
         <w:drawing>
-          <wp:anchor distT="0" distB="0" distL="114300" distR="114300" simplePos="0" relativeHeight="251664384" behindDoc="0" locked="0" layoutInCell="1" allowOverlap="1" wp14:anchorId="5B3A90EB" wp14:editId="0B65FA5D">
+          <wp:anchor distT="0" distB="0" distL="114300" distR="114300" simplePos="0" relativeHeight="251668480" behindDoc="0" locked="0" layoutInCell="1" allowOverlap="1" wp14:anchorId="73D509E4" wp14:editId="6427D16A">
             <wp:simplePos x="0" y="0"/>
-            <wp:positionH relativeFrom="column">
-              <wp:posOffset>2326933</wp:posOffset>
+            <wp:positionH relativeFrom="margin">
+              <wp:align>left</wp:align>
             </wp:positionH>
             <wp:positionV relativeFrom="paragraph">
-              <wp:posOffset>494770</wp:posOffset>
+              <wp:posOffset>180975</wp:posOffset>
             </wp:positionV>
-            <wp:extent cx="3733227" cy="2765148"/>
-            <wp:effectExtent l="0" t="0" r="635" b="3810"/>
-            <wp:wrapNone/>
-            <wp:docPr id="204802" name="Picture 2" descr="Graphical user interface, website&#10;&#10;Description automatically generated"/>
+            <wp:extent cx="1152525" cy="1152525"/>
+            <wp:effectExtent l="0" t="0" r="9525" b="9525"/>
+            <wp:wrapTopAndBottom/>
+            <wp:docPr id="11" name="Billede 11" descr="Et billede, der indeholder person, væg, kvinde, smilende&#10;&#10;Automatisk genereret beskrivelse"/>
             <wp:cNvGraphicFramePr>
               <a:graphicFrameLocks xmlns:a="http://schemas.openxmlformats.org/drawingml/2006/main" noChangeAspect="1"/>
             </wp:cNvGraphicFramePr>
@@ -1093,13 +1727,19 @@
               <a:graphicData uri="http://schemas.openxmlformats.org/drawingml/2006/picture">
                 <pic:pic xmlns:pic="http://schemas.openxmlformats.org/drawingml/2006/picture">
                   <pic:nvPicPr>
-                    <pic:cNvPr id="204802" name="Picture 2" descr="Graphical user interface, website&#10;&#10;Description automatically generated"/>
+                    <pic:cNvPr id="11" name="Billede 11" descr="Et billede, der indeholder person, væg, kvinde, smilende&#10;&#10;Automatisk genereret beskrivelse"/>
                     <pic:cNvPicPr>
                       <a:picLocks noChangeAspect="1" noChangeArrowheads="1"/>
                     </pic:cNvPicPr>
                   </pic:nvPicPr>
                   <pic:blipFill>
-                    <a:blip r:embed="rId8" cstate="print"/>
+                    <a:blip r:embed="rId9" cstate="print">
+                      <a:extLst>
+                        <a:ext uri="{28A0092B-C50C-407E-A947-70E740481C1C}">
+                          <a14:useLocalDpi xmlns:a14="http://schemas.microsoft.com/office/drawing/2010/main" val="0"/>
+                        </a:ext>
+                      </a:extLst>
+                    </a:blip>
                     <a:srcRect/>
                     <a:stretch>
                       <a:fillRect/>
@@ -1108,130 +1748,104 @@
                   <pic:spPr bwMode="auto">
                     <a:xfrm>
                       <a:off x="0" y="0"/>
-                      <a:ext cx="3733227" cy="2765148"/>
+                      <a:ext cx="1152525" cy="1152525"/>
                     </a:xfrm>
                     <a:prstGeom prst="rect">
                       <a:avLst/>
                     </a:prstGeom>
                     <a:noFill/>
-                    <a:ln w="9525">
-                      <a:noFill/>
-                      <a:miter lim="800000"/>
-                      <a:headEnd/>
-                      <a:tailEnd/>
-                    </a:ln>
                   </pic:spPr>
                 </pic:pic>
               </a:graphicData>
             </a:graphic>
-            <wp14:sizeRelH relativeFrom="page">
-              <wp14:pctWidth>0</wp14:pctWidth>
-            </wp14:sizeRelH>
-            <wp14:sizeRelV relativeFrom="page">
-              <wp14:pctHeight>0</wp14:pctHeight>
-            </wp14:sizeRelV>
           </wp:anchor>
         </w:drawing>
       </w:r>
-      <w:r>
-        <w:rPr>
-          <w:rFonts w:ascii="Arial" w:hAnsi="Arial" w:cs="Arial"/>
-        </w:rPr>
-        <w:t>User Research</w:t>
-      </w:r>
-    </w:p>
-    <w:p>
-      <w:pPr>
-        <w:jc w:val="both"/>
-        <w:rPr>
-          <w:rFonts w:ascii="Arial" w:hAnsi="Arial" w:cs="Arial"/>
-        </w:rPr>
-      </w:pPr>
-      <w:r>
-        <w:rPr>
-          <w:rFonts w:ascii="Arial" w:hAnsi="Arial" w:cs="Arial"/>
-        </w:rPr>
-        <w:t>Describe</w:t>
-      </w:r>
-      <w:r>
-        <w:rPr>
-          <w:rFonts w:ascii="Arial" w:hAnsi="Arial" w:cs="Arial"/>
-        </w:rPr>
-        <w:t xml:space="preserve"> </w:t>
-      </w:r>
-    </w:p>
-    <w:p>
-      <w:pPr>
-        <w:pStyle w:val="Overskrift1"/>
-        <w:jc w:val="both"/>
-        <w:rPr>
-          <w:rFonts w:ascii="Arial" w:hAnsi="Arial" w:cs="Arial"/>
-        </w:rPr>
-      </w:pPr>
-      <w:r>
-        <w:rPr>
-          <w:rFonts w:ascii="Arial" w:hAnsi="Arial" w:cs="Arial"/>
-        </w:rPr>
-        <w:lastRenderedPageBreak/>
-        <w:t>Pe</w:t>
-      </w:r>
-      <w:r>
-        <w:rPr>
-          <w:rFonts w:ascii="Arial" w:hAnsi="Arial" w:cs="Arial"/>
-        </w:rPr>
-        <w:t>r</w:t>
-      </w:r>
-      <w:r>
-        <w:rPr>
-          <w:rFonts w:ascii="Arial" w:hAnsi="Arial" w:cs="Arial"/>
-        </w:rPr>
-        <w:t>sonas</w:t>
-      </w:r>
-    </w:p>
-    <w:p/>
-    <w:p>
-      <w:pPr>
-        <w:jc w:val="both"/>
-        <w:rPr>
-          <w:rFonts w:ascii="Arial" w:hAnsi="Arial" w:cs="Arial"/>
-        </w:rPr>
-      </w:pPr>
-    </w:p>
-    <w:p>
-      <w:pPr>
-        <w:jc w:val="both"/>
-        <w:rPr>
-          <w:rFonts w:ascii="Arial" w:hAnsi="Arial" w:cs="Arial"/>
-          <w:lang w:val="en-GB"/>
-        </w:rPr>
-      </w:pPr>
-    </w:p>
-    <w:p>
-      <w:pPr>
-        <w:spacing w:after="200" w:line="276" w:lineRule="auto"/>
-        <w:rPr>
-          <w:rFonts w:ascii="Arial" w:hAnsi="Arial" w:cs="Arial"/>
+    </w:p>
+    <w:p>
+      <w:pPr>
+        <w:pStyle w:val="Brdtekst"/>
+        <w:rPr>
+          <w:b/>
+        </w:rPr>
+      </w:pPr>
+    </w:p>
+    <w:p>
+      <w:pPr>
+        <w:pStyle w:val="Brdtekst"/>
+        <w:ind w:left="132"/>
+      </w:pPr>
+      <w:r>
+        <w:t xml:space="preserve">Dorthe is a working full-time in </w:t>
+      </w:r>
+      <w:r>
+        <w:t>an</w:t>
+      </w:r>
+      <w:r>
+        <w:t xml:space="preserve"> office with a lot of different tasks. She is single after being in a relationship for 15 years. Dorthe likes to make time pass by watching movies in the evenings. Dorthe sometimes get stressed when there is a lot of information, where she loses the overview of the information. She likes to check movies out before watching them, to make sure the </w:t>
+      </w:r>
+      <w:r>
+        <w:t>movie</w:t>
+      </w:r>
+      <w:r>
+        <w:t xml:space="preserve"> is a hit or mis</w:t>
+      </w:r>
+      <w:r>
+        <w:t>s</w:t>
+      </w:r>
+      <w:r>
+        <w:t>.</w:t>
+      </w:r>
+    </w:p>
+    <w:p>
+      <w:pPr>
+        <w:pStyle w:val="Overskrift3"/>
+        <w:spacing w:before="277"/>
+        <w:rPr>
+          <w:b/>
+          <w:bCs/>
+          <w:sz w:val="28"/>
+          <w:szCs w:val="28"/>
+        </w:rPr>
+      </w:pPr>
+      <w:r>
+        <w:rPr>
+          <w:b/>
+          <w:bCs/>
+          <w:sz w:val="28"/>
+          <w:szCs w:val="28"/>
+        </w:rPr>
+        <w:t>Ronald</w:t>
+      </w:r>
+    </w:p>
+    <w:p>
+      <w:pPr>
+        <w:pStyle w:val="Brdtekst"/>
+        <w:spacing w:before="1"/>
+        <w:rPr>
+          <w:b/>
+          <w:sz w:val="21"/>
+        </w:rPr>
+      </w:pPr>
+      <w:r>
+        <w:rPr>
+          <w:b/>
           <w:noProof/>
-        </w:rPr>
-      </w:pPr>
-      <w:r>
-        <w:rPr>
-          <w:rFonts w:ascii="Arial" w:hAnsi="Arial" w:cs="Arial"/>
-          <w:noProof/>
-        </w:rPr>
-        <w:br w:type="page"/>
-      </w:r>
-      <w:r>
-        <w:rPr>
-          <w:rFonts w:ascii="Arial" w:hAnsi="Arial" w:cs="Arial"/>
-          <w:noProof/>
-        </w:rPr>
-        <w:lastRenderedPageBreak/>
+          <w:sz w:val="21"/>
+        </w:rPr>
         <w:drawing>
-          <wp:inline distT="0" distB="0" distL="0" distR="0" wp14:anchorId="6EAC2023" wp14:editId="5C59C417">
-            <wp:extent cx="3712601" cy="2765091"/>
-            <wp:effectExtent l="0" t="0" r="0" b="3810"/>
-            <wp:docPr id="3" name="Picture 3" descr="Graphical user interface&#10;&#10;Description automatically generated"/>
+          <wp:anchor distT="0" distB="0" distL="114300" distR="114300" simplePos="0" relativeHeight="251671552" behindDoc="0" locked="0" layoutInCell="1" allowOverlap="1" wp14:anchorId="7D2AE2DA" wp14:editId="2DB5B563">
+            <wp:simplePos x="0" y="0"/>
+            <wp:positionH relativeFrom="margin">
+              <wp:align>left</wp:align>
+            </wp:positionH>
+            <wp:positionV relativeFrom="paragraph">
+              <wp:posOffset>180975</wp:posOffset>
+            </wp:positionV>
+            <wp:extent cx="1152525" cy="1152525"/>
+            <wp:effectExtent l="0" t="0" r="9525" b="9525"/>
+            <wp:wrapTopAndBottom/>
+            <wp:docPr id="14" name="Billede 14"/>
             <wp:cNvGraphicFramePr>
               <a:graphicFrameLocks xmlns:a="http://schemas.openxmlformats.org/drawingml/2006/main" noChangeAspect="1"/>
             </wp:cNvGraphicFramePr>
@@ -1239,29 +1853,509 @@
               <a:graphicData uri="http://schemas.openxmlformats.org/drawingml/2006/picture">
                 <pic:pic xmlns:pic="http://schemas.openxmlformats.org/drawingml/2006/picture">
                   <pic:nvPicPr>
-                    <pic:cNvPr id="3" name="Picture 3" descr="Graphical user interface&#10;&#10;Description automatically generated"/>
-                    <pic:cNvPicPr/>
+                    <pic:cNvPr id="14" name="Billede 14"/>
+                    <pic:cNvPicPr>
+                      <a:picLocks noChangeAspect="1" noChangeArrowheads="1"/>
+                    </pic:cNvPicPr>
                   </pic:nvPicPr>
                   <pic:blipFill>
-                    <a:blip r:embed="rId9"/>
+                    <a:blip r:embed="rId10" cstate="print">
+                      <a:extLst>
+                        <a:ext uri="{28A0092B-C50C-407E-A947-70E740481C1C}">
+                          <a14:useLocalDpi xmlns:a14="http://schemas.microsoft.com/office/drawing/2010/main" val="0"/>
+                        </a:ext>
+                      </a:extLst>
+                    </a:blip>
                     <a:stretch>
                       <a:fillRect/>
                     </a:stretch>
                   </pic:blipFill>
-                  <pic:spPr>
+                  <pic:spPr bwMode="auto">
                     <a:xfrm>
                       <a:off x="0" y="0"/>
-                      <a:ext cx="3712601" cy="2765091"/>
+                      <a:ext cx="1152525" cy="1152525"/>
                     </a:xfrm>
                     <a:prstGeom prst="rect">
                       <a:avLst/>
                     </a:prstGeom>
+                    <a:noFill/>
                   </pic:spPr>
                 </pic:pic>
               </a:graphicData>
             </a:graphic>
-          </wp:inline>
+          </wp:anchor>
         </w:drawing>
+      </w:r>
+      <w:r>
+        <w:rPr>
+          <w:noProof/>
+        </w:rPr>
+        <mc:AlternateContent>
+          <mc:Choice Requires="wps">
+            <w:drawing>
+              <wp:anchor distT="0" distB="0" distL="0" distR="0" simplePos="0" relativeHeight="251670528" behindDoc="1" locked="0" layoutInCell="1" allowOverlap="1" wp14:anchorId="372CE7AB" wp14:editId="6ECC4666">
+                <wp:simplePos x="0" y="0"/>
+                <wp:positionH relativeFrom="page">
+                  <wp:posOffset>2009775</wp:posOffset>
+                </wp:positionH>
+                <wp:positionV relativeFrom="paragraph">
+                  <wp:posOffset>171450</wp:posOffset>
+                </wp:positionV>
+                <wp:extent cx="4999355" cy="1428750"/>
+                <wp:effectExtent l="0" t="0" r="10795" b="0"/>
+                <wp:wrapTopAndBottom/>
+                <wp:docPr id="12" name="Tekstfelt 12"/>
+                <wp:cNvGraphicFramePr>
+                  <a:graphicFrameLocks xmlns:a="http://schemas.openxmlformats.org/drawingml/2006/main"/>
+                </wp:cNvGraphicFramePr>
+                <a:graphic xmlns:a="http://schemas.openxmlformats.org/drawingml/2006/main">
+                  <a:graphicData uri="http://schemas.microsoft.com/office/word/2010/wordprocessingShape">
+                    <wps:wsp>
+                      <wps:cNvSpPr txBox="1">
+                        <a:spLocks noChangeArrowheads="1"/>
+                      </wps:cNvSpPr>
+                      <wps:spPr bwMode="auto">
+                        <a:xfrm>
+                          <a:off x="0" y="0"/>
+                          <a:ext cx="4999355" cy="1428750"/>
+                        </a:xfrm>
+                        <a:prstGeom prst="rect">
+                          <a:avLst/>
+                        </a:prstGeom>
+                        <a:noFill/>
+                        <a:ln>
+                          <a:noFill/>
+                        </a:ln>
+                        <a:extLst>
+                          <a:ext uri="{909E8E84-426E-40DD-AFC4-6F175D3DCCD1}">
+                            <a14:hiddenFill xmlns:a14="http://schemas.microsoft.com/office/drawing/2010/main">
+                              <a:solidFill>
+                                <a:srgbClr val="FFFFFF"/>
+                              </a:solidFill>
+                            </a14:hiddenFill>
+                          </a:ext>
+                          <a:ext uri="{91240B29-F687-4F45-9708-019B960494DF}">
+                            <a14:hiddenLine xmlns:a14="http://schemas.microsoft.com/office/drawing/2010/main" w="9525">
+                              <a:solidFill>
+                                <a:srgbClr val="000000"/>
+                              </a:solidFill>
+                              <a:miter lim="800000"/>
+                              <a:headEnd/>
+                              <a:tailEnd/>
+                            </a14:hiddenLine>
+                          </a:ext>
+                        </a:extLst>
+                      </wps:spPr>
+                      <wps:txbx>
+                        <w:txbxContent>
+                          <w:tbl>
+                            <w:tblPr>
+                              <w:tblW w:w="0" w:type="auto"/>
+                              <w:tblInd w:w="7" w:type="dxa"/>
+                              <w:tblLayout w:type="fixed"/>
+                              <w:tblCellMar>
+                                <w:left w:w="0" w:type="dxa"/>
+                                <w:right w:w="0" w:type="dxa"/>
+                              </w:tblCellMar>
+                              <w:tblLook w:val="01E0" w:firstRow="1" w:lastRow="1" w:firstColumn="1" w:lastColumn="1" w:noHBand="0" w:noVBand="0"/>
+                            </w:tblPr>
+                            <w:tblGrid>
+                              <w:gridCol w:w="3867"/>
+                              <w:gridCol w:w="4036"/>
+                            </w:tblGrid>
+                            <w:tr>
+                              <w:trPr>
+                                <w:trHeight w:val="367"/>
+                              </w:trPr>
+                              <w:tc>
+                                <w:tcPr>
+                                  <w:tcW w:w="3867" w:type="dxa"/>
+                                  <w:shd w:val="clear" w:color="auto" w:fill="7F7F7F" w:themeFill="text1" w:themeFillTint="80"/>
+                                </w:tcPr>
+                                <w:p>
+                                  <w:pPr>
+                                    <w:pStyle w:val="TableParagraph"/>
+                                    <w:spacing w:before="57"/>
+                                    <w:ind w:left="107"/>
+                                  </w:pPr>
+                                  <w:r>
+                                    <w:rPr>
+                                      <w:b/>
+                                    </w:rPr>
+                                    <w:t>Age:</w:t>
+                                  </w:r>
+                                  <w:r>
+                                    <w:rPr>
+                                      <w:b/>
+                                      <w:spacing w:val="-2"/>
+                                    </w:rPr>
+                                    <w:t xml:space="preserve"> </w:t>
+                                  </w:r>
+                                  <w:r>
+                                    <w:t>35</w:t>
+                                  </w:r>
+                                </w:p>
+                              </w:tc>
+                              <w:tc>
+                                <w:tcPr>
+                                  <w:tcW w:w="4036" w:type="dxa"/>
+                                  <w:shd w:val="clear" w:color="auto" w:fill="7F7F7F" w:themeFill="text1" w:themeFillTint="80"/>
+                                </w:tcPr>
+                                <w:p>
+                                  <w:pPr>
+                                    <w:pStyle w:val="TableParagraph"/>
+                                    <w:spacing w:before="57"/>
+                                    <w:ind w:left="319"/>
+                                  </w:pPr>
+                                  <w:r>
+                                    <w:rPr>
+                                      <w:b/>
+                                    </w:rPr>
+                                    <w:t>Occupation:</w:t>
+                                  </w:r>
+                                  <w:r>
+                                    <w:rPr>
+                                      <w:b/>
+                                      <w:spacing w:val="-3"/>
+                                    </w:rPr>
+                                    <w:t xml:space="preserve"> </w:t>
+                                  </w:r>
+                                  <w:r>
+                                    <w:t>Teacher</w:t>
+                                  </w:r>
+                                </w:p>
+                              </w:tc>
+                            </w:tr>
+                            <w:tr>
+                              <w:trPr>
+                                <w:trHeight w:val="506"/>
+                              </w:trPr>
+                              <w:tc>
+                                <w:tcPr>
+                                  <w:tcW w:w="3867" w:type="dxa"/>
+                                  <w:shd w:val="clear" w:color="auto" w:fill="AEAAAA" w:themeFill="background2" w:themeFillShade="BF"/>
+                                </w:tcPr>
+                                <w:p>
+                                  <w:pPr>
+                                    <w:pStyle w:val="TableParagraph"/>
+                                    <w:spacing w:before="127"/>
+                                    <w:ind w:left="107"/>
+                                  </w:pPr>
+                                  <w:r>
+                                    <w:rPr>
+                                      <w:b/>
+                                    </w:rPr>
+                                    <w:t>Family:</w:t>
+                                  </w:r>
+                                  <w:r>
+                                    <w:rPr>
+                                      <w:b/>
+                                      <w:spacing w:val="3"/>
+                                    </w:rPr>
+                                    <w:t xml:space="preserve"> </w:t>
+                                  </w:r>
+                                  <w:r>
+                                    <w:t>Married, 1 child, 1 dog</w:t>
+                                  </w:r>
+                                </w:p>
+                              </w:tc>
+                              <w:tc>
+                                <w:tcPr>
+                                  <w:tcW w:w="4036" w:type="dxa"/>
+                                  <w:shd w:val="clear" w:color="auto" w:fill="AEAAAA" w:themeFill="background2" w:themeFillShade="BF"/>
+                                </w:tcPr>
+                                <w:p>
+                                  <w:pPr>
+                                    <w:pStyle w:val="TableParagraph"/>
+                                    <w:spacing w:line="252" w:lineRule="exact"/>
+                                    <w:ind w:left="319" w:right="481"/>
+                                  </w:pPr>
+                                  <w:r>
+                                    <w:rPr>
+                                      <w:b/>
+                                    </w:rPr>
+                                    <w:t xml:space="preserve">Internet use: </w:t>
+                                  </w:r>
+                                  <w:r>
+                                    <w:t>Facebook, Twitter, Instagram, and Streaming apps</w:t>
+                                  </w:r>
+                                </w:p>
+                              </w:tc>
+                            </w:tr>
+                            <w:tr>
+                              <w:trPr>
+                                <w:trHeight w:val="933"/>
+                              </w:trPr>
+                              <w:tc>
+                                <w:tcPr>
+                                  <w:tcW w:w="3867" w:type="dxa"/>
+                                  <w:shd w:val="clear" w:color="auto" w:fill="7F7F7F" w:themeFill="text1" w:themeFillTint="80"/>
+                                </w:tcPr>
+                                <w:p>
+                                  <w:pPr>
+                                    <w:pStyle w:val="TableParagraph"/>
+                                    <w:spacing w:before="86"/>
+                                    <w:ind w:left="107" w:right="707"/>
+                                  </w:pPr>
+                                  <w:r>
+                                    <w:rPr>
+                                      <w:b/>
+                                    </w:rPr>
+                                    <w:t xml:space="preserve">Technical profile: </w:t>
+                                  </w:r>
+                                  <w:r>
+                                    <w:t>Has an OnePlus 7T Pro. Is technically very strong.</w:t>
+                                  </w:r>
+                                </w:p>
+                              </w:tc>
+                              <w:tc>
+                                <w:tcPr>
+                                  <w:tcW w:w="4036" w:type="dxa"/>
+                                  <w:shd w:val="clear" w:color="auto" w:fill="7F7F7F" w:themeFill="text1" w:themeFillTint="80"/>
+                                </w:tcPr>
+                                <w:p>
+                                  <w:pPr>
+                                    <w:pStyle w:val="TableParagraph"/>
+                                    <w:rPr>
+                                      <w:rFonts w:ascii="Times New Roman"/>
+                                    </w:rPr>
+                                  </w:pPr>
+                                </w:p>
+                              </w:tc>
+                            </w:tr>
+                          </w:tbl>
+                          <w:p>
+                            <w:pPr>
+                              <w:pStyle w:val="Brdtekst"/>
+                            </w:pPr>
+                          </w:p>
+                        </w:txbxContent>
+                      </wps:txbx>
+                      <wps:bodyPr rot="0" vert="horz" wrap="square" lIns="0" tIns="0" rIns="0" bIns="0" anchor="t" anchorCtr="0" upright="1">
+                        <a:noAutofit/>
+                      </wps:bodyPr>
+                    </wps:wsp>
+                  </a:graphicData>
+                </a:graphic>
+                <wp14:sizeRelH relativeFrom="page">
+                  <wp14:pctWidth>0</wp14:pctWidth>
+                </wp14:sizeRelH>
+                <wp14:sizeRelV relativeFrom="page">
+                  <wp14:pctHeight>0</wp14:pctHeight>
+                </wp14:sizeRelV>
+              </wp:anchor>
+            </w:drawing>
+          </mc:Choice>
+          <mc:Fallback>
+            <w:pict>
+              <v:shape w14:anchorId="372CE7AB" id="Tekstfelt 12" o:spid="_x0000_s1027" type="#_x0000_t202" style="position:absolute;margin-left:158.25pt;margin-top:13.5pt;width:393.65pt;height:112.5pt;z-index:-251645952;visibility:visible;mso-wrap-style:square;mso-width-percent:0;mso-height-percent:0;mso-wrap-distance-left:0;mso-wrap-distance-top:0;mso-wrap-distance-right:0;mso-wrap-distance-bottom:0;mso-position-horizontal:absolute;mso-position-horizontal-relative:page;mso-position-vertical:absolute;mso-position-vertical-relative:text;mso-width-percent:0;mso-height-percent:0;mso-width-relative:page;mso-height-relative:page;v-text-anchor:top" o:gfxdata="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" filled="f" stroked="f">
+                <v:textbox inset="0,0,0,0">
+                  <w:txbxContent>
+                    <w:tbl>
+                      <w:tblPr>
+                        <w:tblW w:w="0" w:type="auto"/>
+                        <w:tblInd w:w="7" w:type="dxa"/>
+                        <w:tblLayout w:type="fixed"/>
+                        <w:tblCellMar>
+                          <w:left w:w="0" w:type="dxa"/>
+                          <w:right w:w="0" w:type="dxa"/>
+                        </w:tblCellMar>
+                        <w:tblLook w:val="01E0" w:firstRow="1" w:lastRow="1" w:firstColumn="1" w:lastColumn="1" w:noHBand="0" w:noVBand="0"/>
+                      </w:tblPr>
+                      <w:tblGrid>
+                        <w:gridCol w:w="3867"/>
+                        <w:gridCol w:w="4036"/>
+                      </w:tblGrid>
+                      <w:tr>
+                        <w:trPr>
+                          <w:trHeight w:val="367"/>
+                        </w:trPr>
+                        <w:tc>
+                          <w:tcPr>
+                            <w:tcW w:w="3867" w:type="dxa"/>
+                            <w:shd w:val="clear" w:color="auto" w:fill="7F7F7F" w:themeFill="text1" w:themeFillTint="80"/>
+                          </w:tcPr>
+                          <w:p>
+                            <w:pPr>
+                              <w:pStyle w:val="TableParagraph"/>
+                              <w:spacing w:before="57"/>
+                              <w:ind w:left="107"/>
+                            </w:pPr>
+                            <w:r>
+                              <w:rPr>
+                                <w:b/>
+                              </w:rPr>
+                              <w:t>Age:</w:t>
+                            </w:r>
+                            <w:r>
+                              <w:rPr>
+                                <w:b/>
+                                <w:spacing w:val="-2"/>
+                              </w:rPr>
+                              <w:t xml:space="preserve"> </w:t>
+                            </w:r>
+                            <w:r>
+                              <w:t>35</w:t>
+                            </w:r>
+                          </w:p>
+                        </w:tc>
+                        <w:tc>
+                          <w:tcPr>
+                            <w:tcW w:w="4036" w:type="dxa"/>
+                            <w:shd w:val="clear" w:color="auto" w:fill="7F7F7F" w:themeFill="text1" w:themeFillTint="80"/>
+                          </w:tcPr>
+                          <w:p>
+                            <w:pPr>
+                              <w:pStyle w:val="TableParagraph"/>
+                              <w:spacing w:before="57"/>
+                              <w:ind w:left="319"/>
+                            </w:pPr>
+                            <w:r>
+                              <w:rPr>
+                                <w:b/>
+                              </w:rPr>
+                              <w:t>Occupation:</w:t>
+                            </w:r>
+                            <w:r>
+                              <w:rPr>
+                                <w:b/>
+                                <w:spacing w:val="-3"/>
+                              </w:rPr>
+                              <w:t xml:space="preserve"> </w:t>
+                            </w:r>
+                            <w:r>
+                              <w:t>Teacher</w:t>
+                            </w:r>
+                          </w:p>
+                        </w:tc>
+                      </w:tr>
+                      <w:tr>
+                        <w:trPr>
+                          <w:trHeight w:val="506"/>
+                        </w:trPr>
+                        <w:tc>
+                          <w:tcPr>
+                            <w:tcW w:w="3867" w:type="dxa"/>
+                            <w:shd w:val="clear" w:color="auto" w:fill="AEAAAA" w:themeFill="background2" w:themeFillShade="BF"/>
+                          </w:tcPr>
+                          <w:p>
+                            <w:pPr>
+                              <w:pStyle w:val="TableParagraph"/>
+                              <w:spacing w:before="127"/>
+                              <w:ind w:left="107"/>
+                            </w:pPr>
+                            <w:r>
+                              <w:rPr>
+                                <w:b/>
+                              </w:rPr>
+                              <w:t>Family:</w:t>
+                            </w:r>
+                            <w:r>
+                              <w:rPr>
+                                <w:b/>
+                                <w:spacing w:val="3"/>
+                              </w:rPr>
+                              <w:t xml:space="preserve"> </w:t>
+                            </w:r>
+                            <w:r>
+                              <w:t>Married, 1 child, 1 dog</w:t>
+                            </w:r>
+                          </w:p>
+                        </w:tc>
+                        <w:tc>
+                          <w:tcPr>
+                            <w:tcW w:w="4036" w:type="dxa"/>
+                            <w:shd w:val="clear" w:color="auto" w:fill="AEAAAA" w:themeFill="background2" w:themeFillShade="BF"/>
+                          </w:tcPr>
+                          <w:p>
+                            <w:pPr>
+                              <w:pStyle w:val="TableParagraph"/>
+                              <w:spacing w:line="252" w:lineRule="exact"/>
+                              <w:ind w:left="319" w:right="481"/>
+                            </w:pPr>
+                            <w:r>
+                              <w:rPr>
+                                <w:b/>
+                              </w:rPr>
+                              <w:t xml:space="preserve">Internet use: </w:t>
+                            </w:r>
+                            <w:r>
+                              <w:t>Facebook, Twitter, Instagram, and Streaming apps</w:t>
+                            </w:r>
+                          </w:p>
+                        </w:tc>
+                      </w:tr>
+                      <w:tr>
+                        <w:trPr>
+                          <w:trHeight w:val="933"/>
+                        </w:trPr>
+                        <w:tc>
+                          <w:tcPr>
+                            <w:tcW w:w="3867" w:type="dxa"/>
+                            <w:shd w:val="clear" w:color="auto" w:fill="7F7F7F" w:themeFill="text1" w:themeFillTint="80"/>
+                          </w:tcPr>
+                          <w:p>
+                            <w:pPr>
+                              <w:pStyle w:val="TableParagraph"/>
+                              <w:spacing w:before="86"/>
+                              <w:ind w:left="107" w:right="707"/>
+                            </w:pPr>
+                            <w:r>
+                              <w:rPr>
+                                <w:b/>
+                              </w:rPr>
+                              <w:t xml:space="preserve">Technical profile: </w:t>
+                            </w:r>
+                            <w:r>
+                              <w:t>Has an OnePlus 7T Pro. Is technically very strong.</w:t>
+                            </w:r>
+                          </w:p>
+                        </w:tc>
+                        <w:tc>
+                          <w:tcPr>
+                            <w:tcW w:w="4036" w:type="dxa"/>
+                            <w:shd w:val="clear" w:color="auto" w:fill="7F7F7F" w:themeFill="text1" w:themeFillTint="80"/>
+                          </w:tcPr>
+                          <w:p>
+                            <w:pPr>
+                              <w:pStyle w:val="TableParagraph"/>
+                              <w:rPr>
+                                <w:rFonts w:ascii="Times New Roman"/>
+                              </w:rPr>
+                            </w:pPr>
+                          </w:p>
+                        </w:tc>
+                      </w:tr>
+                    </w:tbl>
+                    <w:p>
+                      <w:pPr>
+                        <w:pStyle w:val="Brdtekst"/>
+                      </w:pPr>
+                    </w:p>
+                  </w:txbxContent>
+                </v:textbox>
+                <w10:wrap type="topAndBottom" anchorx="page"/>
+              </v:shape>
+            </w:pict>
+          </mc:Fallback>
+        </mc:AlternateContent>
+      </w:r>
+    </w:p>
+    <w:p>
+      <w:pPr>
+        <w:pStyle w:val="Brdtekst"/>
+        <w:rPr>
+          <w:b/>
+        </w:rPr>
+      </w:pPr>
+    </w:p>
+    <w:p>
+      <w:pPr>
+        <w:pStyle w:val="Brdtekst"/>
+        <w:ind w:left="132"/>
+      </w:pPr>
+      <w:r>
+        <w:t xml:space="preserve">Ronald is a full-time teacher. He has a wife with who he has one child and one dog. Ronald loves to see movies that is currently trending, so he can keep up with the movie talks in the institution where he teaches. </w:t>
       </w:r>
     </w:p>
     <w:p>
@@ -1334,7 +2428,7 @@
                     </pic:cNvPicPr>
                   </pic:nvPicPr>
                   <pic:blipFill>
-                    <a:blip r:embed="rId10" cstate="print"/>
+                    <a:blip r:embed="rId11" cstate="print"/>
                     <a:srcRect/>
                     <a:stretch>
                       <a:fillRect/>
@@ -1438,27 +2532,25 @@
     </w:p>
     <w:p>
       <w:pPr>
-        <w:spacing w:before="480"/>
         <w:jc w:val="both"/>
         <w:rPr>
           <w:rFonts w:ascii="Arial" w:hAnsi="Arial" w:cs="Arial"/>
-          <w:b/>
-          <w:color w:val="2F5496" w:themeColor="accent1" w:themeShade="BF"/>
-          <w:sz w:val="28"/>
-        </w:rPr>
-      </w:pPr>
-      <w:r>
-        <w:rPr>
-          <w:rFonts w:ascii="Arial" w:hAnsi="Arial" w:cs="Arial"/>
-          <w:b/>
-          <w:color w:val="2F5496" w:themeColor="accent1" w:themeShade="BF"/>
-          <w:sz w:val="28"/>
-        </w:rPr>
-        <w:t>Other requirements</w:t>
-      </w:r>
-    </w:p>
-    <w:p>
-      <w:pPr>
+        </w:rPr>
+      </w:pPr>
+      <w:r>
+        <w:rPr>
+          <w:rFonts w:ascii="Arial" w:hAnsi="Arial" w:cs="Arial"/>
+        </w:rPr>
+        <w:t>MovieInf’s main features are:</w:t>
+      </w:r>
+    </w:p>
+    <w:p>
+      <w:pPr>
+        <w:pStyle w:val="Listeafsnit"/>
+        <w:numPr>
+          <w:ilvl w:val="0"/>
+          <w:numId w:val="2"/>
+        </w:numPr>
         <w:jc w:val="both"/>
         <w:rPr>
           <w:rFonts w:ascii="Arial" w:hAnsi="Arial" w:cs="Arial"/>
@@ -1468,11 +2560,28 @@
         <w:rPr>
           <w:rFonts w:ascii="Arial" w:hAnsi="Arial" w:cs="Arial"/>
         </w:rPr>
-        <w:t>REMOVE THE DESCRIPTION</w:t>
-      </w:r>
-    </w:p>
-    <w:p>
-      <w:pPr>
+        <w:t xml:space="preserve">The rating of movies </w:t>
+      </w:r>
+      <w:r>
+        <w:rPr>
+          <w:rFonts w:ascii="Arial" w:hAnsi="Arial" w:cs="Arial"/>
+        </w:rPr>
+        <w:t>is</w:t>
+      </w:r>
+      <w:r>
+        <w:rPr>
+          <w:rFonts w:ascii="Arial" w:hAnsi="Arial" w:cs="Arial"/>
+        </w:rPr>
+        <w:t xml:space="preserve"> highlighted in green, orange and red colors based on the rating</w:t>
+      </w:r>
+    </w:p>
+    <w:p>
+      <w:pPr>
+        <w:pStyle w:val="Listeafsnit"/>
+        <w:numPr>
+          <w:ilvl w:val="0"/>
+          <w:numId w:val="2"/>
+        </w:numPr>
         <w:jc w:val="both"/>
         <w:rPr>
           <w:rFonts w:ascii="Arial" w:hAnsi="Arial" w:cs="Arial"/>
@@ -1482,56 +2591,110 @@
         <w:rPr>
           <w:rFonts w:ascii="Arial" w:hAnsi="Arial" w:cs="Arial"/>
         </w:rPr>
-        <w:t xml:space="preserve">Provide </w:t>
-      </w:r>
-      <w:r>
-        <w:rPr>
-          <w:rFonts w:ascii="Arial" w:hAnsi="Arial" w:cs="Arial"/>
-          <w:u w:val="single"/>
-        </w:rPr>
-        <w:t>a list</w:t>
-      </w:r>
-      <w:r>
-        <w:rPr>
-          <w:rFonts w:ascii="Arial" w:hAnsi="Arial" w:cs="Arial"/>
-        </w:rPr>
-        <w:t xml:space="preserve"> of </w:t>
-      </w:r>
-      <w:r>
-        <w:rPr>
-          <w:rFonts w:ascii="Arial" w:hAnsi="Arial" w:cs="Arial"/>
-        </w:rPr>
-        <w:t>other requirements</w:t>
-      </w:r>
-      <w:r>
-        <w:rPr>
-          <w:rFonts w:ascii="Arial" w:hAnsi="Arial" w:cs="Arial"/>
-        </w:rPr>
-        <w:t xml:space="preserve"> </w:t>
-      </w:r>
-      <w:r>
-        <w:rPr>
-          <w:rFonts w:ascii="Arial" w:hAnsi="Arial" w:cs="Arial"/>
-        </w:rPr>
-        <w:t xml:space="preserve">(not implicitly included in the features) </w:t>
-      </w:r>
-      <w:r>
-        <w:rPr>
-          <w:rFonts w:ascii="Arial" w:hAnsi="Arial" w:cs="Arial"/>
-        </w:rPr>
-        <w:t>of your app</w:t>
-      </w:r>
-      <w:r>
-        <w:rPr>
-          <w:rFonts w:ascii="Arial" w:hAnsi="Arial" w:cs="Arial"/>
-        </w:rPr>
-        <w:t xml:space="preserve"> (for instance, branding requirements, technical requirements, …)</w:t>
-      </w:r>
-      <w:r>
-        <w:rPr>
-          <w:rFonts w:ascii="Arial" w:hAnsi="Arial" w:cs="Arial"/>
-        </w:rPr>
-        <w:t>.</w:t>
+        <w:t xml:space="preserve">The user can see a list of trending, top rated and </w:t>
+      </w:r>
+      <w:r>
+        <w:rPr>
+          <w:rFonts w:ascii="Arial" w:hAnsi="Arial" w:cs="Arial"/>
+        </w:rPr>
+        <w:t>upcoming</w:t>
+      </w:r>
+      <w:r>
+        <w:rPr>
+          <w:rFonts w:ascii="Arial" w:hAnsi="Arial" w:cs="Arial"/>
+        </w:rPr>
+        <w:t xml:space="preserve"> movies</w:t>
+      </w:r>
+    </w:p>
+    <w:p>
+      <w:pPr>
+        <w:pStyle w:val="Listeafsnit"/>
+        <w:numPr>
+          <w:ilvl w:val="0"/>
+          <w:numId w:val="2"/>
+        </w:numPr>
+        <w:jc w:val="both"/>
+        <w:rPr>
+          <w:rFonts w:ascii="Arial" w:hAnsi="Arial" w:cs="Arial"/>
+        </w:rPr>
+      </w:pPr>
+      <w:r>
+        <w:rPr>
+          <w:rFonts w:ascii="Arial" w:hAnsi="Arial" w:cs="Arial"/>
+        </w:rPr>
+        <w:t xml:space="preserve">The user can see the description, </w:t>
+      </w:r>
+      <w:r>
+        <w:rPr>
+          <w:rFonts w:ascii="Arial" w:hAnsi="Arial" w:cs="Arial"/>
+        </w:rPr>
+        <w:t>rating,</w:t>
+      </w:r>
+      <w:r>
+        <w:rPr>
+          <w:rFonts w:ascii="Arial" w:hAnsi="Arial" w:cs="Arial"/>
+        </w:rPr>
+        <w:t xml:space="preserve"> and actors of a movie</w:t>
+      </w:r>
+    </w:p>
+    <w:p>
+      <w:pPr>
+        <w:jc w:val="both"/>
+        <w:rPr>
+          <w:rFonts w:ascii="Arial" w:hAnsi="Arial" w:cs="Arial"/>
+        </w:rPr>
+      </w:pPr>
+    </w:p>
+    <w:p>
+      <w:pPr>
+        <w:jc w:val="both"/>
+        <w:rPr>
+          <w:rFonts w:ascii="Arial" w:hAnsi="Arial" w:cs="Arial"/>
+        </w:rPr>
+      </w:pPr>
+      <w:r>
+        <w:rPr>
+          <w:rFonts w:ascii="Arial" w:hAnsi="Arial" w:cs="Arial"/>
+        </w:rPr>
+        <w:t>MovieInf’s constraints:</w:t>
+      </w:r>
+    </w:p>
+    <w:p>
+      <w:pPr>
+        <w:pStyle w:val="Listeafsnit"/>
+        <w:numPr>
+          <w:ilvl w:val="0"/>
+          <w:numId w:val="3"/>
+        </w:numPr>
+        <w:jc w:val="both"/>
+        <w:rPr>
+          <w:rFonts w:ascii="Arial" w:hAnsi="Arial" w:cs="Arial"/>
+        </w:rPr>
+      </w:pPr>
+      <w:r>
+        <w:rPr>
+          <w:rFonts w:ascii="Arial" w:hAnsi="Arial" w:cs="Arial"/>
+        </w:rPr>
+        <w:t>Each list of movies is limited to 20 movies</w:t>
+      </w:r>
+    </w:p>
+    <w:p>
+      <w:pPr>
+        <w:pStyle w:val="Listeafsnit"/>
+        <w:numPr>
+          <w:ilvl w:val="0"/>
+          <w:numId w:val="3"/>
+        </w:numPr>
+        <w:jc w:val="both"/>
+        <w:rPr>
+          <w:rFonts w:ascii="Arial" w:hAnsi="Arial" w:cs="Arial"/>
+        </w:rPr>
+      </w:pPr>
+      <w:r>
+        <w:rPr>
+          <w:rFonts w:ascii="Arial" w:hAnsi="Arial" w:cs="Arial"/>
+        </w:rPr>
+        <w:t>The movies do not show the genre of the movie</w:t>
       </w:r>
     </w:p>
     <w:p>
@@ -1558,72 +2721,84 @@
         <w:jc w:val="both"/>
         <w:rPr>
           <w:rFonts w:ascii="Arial" w:hAnsi="Arial" w:cs="Arial"/>
-        </w:rPr>
-      </w:pPr>
-      <w:r>
-        <w:rPr>
-          <w:rFonts w:ascii="Arial" w:hAnsi="Arial" w:cs="Arial"/>
-        </w:rPr>
-        <w:t>REMOVE THE DESCRIPTION</w:t>
-      </w:r>
-    </w:p>
-    <w:p>
-      <w:pPr>
-        <w:jc w:val="both"/>
-        <w:rPr>
-          <w:rFonts w:ascii="Arial" w:hAnsi="Arial" w:cs="Arial"/>
-        </w:rPr>
-      </w:pPr>
-      <w:r>
-        <w:rPr>
-          <w:rFonts w:ascii="Arial" w:hAnsi="Arial" w:cs="Arial"/>
-        </w:rPr>
-        <w:t xml:space="preserve">It is a short, simple narrative describing how a </w:t>
-      </w:r>
-      <w:proofErr w:type="spellStart"/>
-      <w:r>
-        <w:rPr>
-          <w:rFonts w:ascii="Arial" w:hAnsi="Arial" w:cs="Arial"/>
-        </w:rPr>
-        <w:t>persona</w:t>
-      </w:r>
-      <w:proofErr w:type="spellEnd"/>
-      <w:r>
-        <w:rPr>
-          <w:rFonts w:ascii="Arial" w:hAnsi="Arial" w:cs="Arial"/>
-        </w:rPr>
-        <w:t xml:space="preserve"> might go about trying to fulfill one of those user needs. By imagining the process our users might go through, we can come up with potential requirements to help meet their needs.</w:t>
-      </w:r>
-      <w:r>
-        <w:rPr>
-          <w:rFonts w:ascii="Arial" w:hAnsi="Arial" w:cs="Arial"/>
-        </w:rPr>
-        <w:t xml:space="preserve"> (One for persona)</w:t>
-      </w:r>
-    </w:p>
-    <w:p>
-      <w:pPr>
-        <w:rPr>
-          <w:rFonts w:ascii="Arial" w:eastAsiaTheme="majorEastAsia" w:hAnsi="Arial" w:cs="Arial"/>
           <w:b/>
           <w:bCs/>
-          <w:color w:val="2F5496" w:themeColor="accent1" w:themeShade="BF"/>
-          <w:sz w:val="28"/>
-          <w:szCs w:val="28"/>
-        </w:rPr>
-      </w:pPr>
-    </w:p>
-    <w:p>
-      <w:pPr>
-        <w:rPr>
-          <w:rFonts w:ascii="Arial" w:eastAsiaTheme="majorEastAsia" w:hAnsi="Arial" w:cs="Arial"/>
+        </w:rPr>
+      </w:pPr>
+      <w:r>
+        <w:rPr>
+          <w:rFonts w:ascii="Arial" w:hAnsi="Arial" w:cs="Arial"/>
           <w:b/>
           <w:bCs/>
-          <w:color w:val="2F5496" w:themeColor="accent1" w:themeShade="BF"/>
-          <w:sz w:val="28"/>
-          <w:szCs w:val="28"/>
-        </w:rPr>
-      </w:pPr>
+        </w:rPr>
+        <w:t>Dorthe:</w:t>
+      </w:r>
+    </w:p>
+    <w:p>
+      <w:pPr>
+        <w:jc w:val="both"/>
+        <w:rPr>
+          <w:rFonts w:ascii="Arial" w:hAnsi="Arial" w:cs="Arial"/>
+        </w:rPr>
+      </w:pPr>
+      <w:r>
+        <w:rPr>
+          <w:rFonts w:ascii="Arial" w:hAnsi="Arial" w:cs="Arial"/>
+        </w:rPr>
+        <w:t>Dorthe comes home after a long working day. She makes dinner and goes to the couch in the livingroom to eat. She wants to find a movie with a fairely good rating, where the description of the movie makes the movie sound good. She asks her friends on a group chat, if they can recommend any movies to watch. Dorthe has already seen the movies the friends recommend. One friend did not recommend any movies, but recommented the app MovieInf and gave her a brief overview of what the app was about. Dorthe decides to download the app and finds a movie in the top-rated section.</w:t>
+      </w:r>
+    </w:p>
+    <w:p>
+      <w:pPr>
+        <w:jc w:val="both"/>
+        <w:rPr>
+          <w:rFonts w:ascii="Arial" w:hAnsi="Arial" w:cs="Arial"/>
+        </w:rPr>
+      </w:pPr>
+    </w:p>
+    <w:p>
+      <w:pPr>
+        <w:jc w:val="both"/>
+        <w:rPr>
+          <w:rFonts w:ascii="Arial" w:hAnsi="Arial" w:cs="Arial"/>
+          <w:b/>
+          <w:bCs/>
+        </w:rPr>
+      </w:pPr>
+      <w:r>
+        <w:rPr>
+          <w:rFonts w:ascii="Arial" w:hAnsi="Arial" w:cs="Arial"/>
+          <w:b/>
+          <w:bCs/>
+        </w:rPr>
+        <w:t>Ronald:</w:t>
+      </w:r>
+    </w:p>
+    <w:p>
+      <w:pPr>
+        <w:jc w:val="both"/>
+        <w:rPr>
+          <w:rFonts w:ascii="Arial" w:hAnsi="Arial" w:cs="Arial"/>
+        </w:rPr>
+      </w:pPr>
+      <w:r>
+        <w:rPr>
+          <w:rFonts w:ascii="Arial" w:hAnsi="Arial" w:cs="Arial"/>
+        </w:rPr>
+        <w:t xml:space="preserve">Ronald was working at the instution where he overheard a lot of kids talking about this special movie, Ronald wants to join the talk, but he has not seen any movies that are popular recently. He saw an add of the app MovieInf, which he in the break-time decides to download. Ronald sees the popular section, and right away saw the movie the kids talked about. He read the </w:t>
+      </w:r>
+      <w:r>
+        <w:rPr>
+          <w:rFonts w:ascii="Arial" w:hAnsi="Arial" w:cs="Arial"/>
+        </w:rPr>
+        <w:t>description and</w:t>
+      </w:r>
+      <w:r>
+        <w:rPr>
+          <w:rFonts w:ascii="Arial" w:hAnsi="Arial" w:cs="Arial"/>
+        </w:rPr>
+        <w:t xml:space="preserve"> decided to watch that movie with his family as soon as he gets home.</w:t>
+      </w:r>
     </w:p>
     <w:p>
       <w:pPr>
@@ -1704,7 +2879,7 @@
                     </pic:cNvPicPr>
                   </pic:nvPicPr>
                   <pic:blipFill>
-                    <a:blip r:embed="rId11" cstate="print"/>
+                    <a:blip r:embed="rId12" cstate="print"/>
                     <a:srcRect/>
                     <a:stretch>
                       <a:fillRect/>
@@ -1739,13 +2914,6 @@
         </w:rPr>
         <w:t>Structure</w:t>
       </w:r>
-    </w:p>
-    <w:p>
-      <w:pPr>
-        <w:rPr>
-          <w:rFonts w:ascii="Arial" w:hAnsi="Arial" w:cs="Arial"/>
-        </w:rPr>
-      </w:pPr>
     </w:p>
     <w:p>
       <w:pPr>
@@ -1932,7 +3100,7 @@
                     </pic:cNvPicPr>
                   </pic:nvPicPr>
                   <pic:blipFill>
-                    <a:blip r:embed="rId12" cstate="print"/>
+                    <a:blip r:embed="rId13" cstate="print"/>
                     <a:srcRect/>
                     <a:stretch>
                       <a:fillRect/>
@@ -2000,21 +3168,7 @@
         <w:rPr>
           <w:rFonts w:ascii="Arial" w:hAnsi="Arial" w:cs="Arial"/>
         </w:rPr>
-        <w:t xml:space="preserve">Lo-Fi Wireframes of your app. In this phase you </w:t>
-      </w:r>
-      <w:proofErr w:type="gramStart"/>
-      <w:r>
-        <w:rPr>
-          <w:rFonts w:ascii="Arial" w:hAnsi="Arial" w:cs="Arial"/>
-        </w:rPr>
-        <w:t>have to</w:t>
-      </w:r>
-      <w:proofErr w:type="gramEnd"/>
-      <w:r>
-        <w:rPr>
-          <w:rFonts w:ascii="Arial" w:hAnsi="Arial" w:cs="Arial"/>
-        </w:rPr>
-        <w:t xml:space="preserve"> create a </w:t>
+        <w:t xml:space="preserve">Lo-Fi Wireframes of your app. In this phase you have to create a </w:t>
       </w:r>
       <w:r>
         <w:rPr>
@@ -2135,7 +3289,7 @@
                     </pic:cNvPicPr>
                   </pic:nvPicPr>
                   <pic:blipFill>
-                    <a:blip r:embed="rId13" cstate="print"/>
+                    <a:blip r:embed="rId14" cstate="print"/>
                     <a:srcRect/>
                     <a:stretch>
                       <a:fillRect/>
@@ -2420,7 +3574,7 @@
     </w:p>
     <w:p/>
     <w:sectPr>
-      <w:headerReference w:type="default" r:id="rId14"/>
+      <w:headerReference w:type="default" r:id="rId15"/>
       <w:pgSz w:w="12240" w:h="15840"/>
       <w:pgMar w:top="1417" w:right="1134" w:bottom="1134" w:left="1134" w:header="708" w:footer="708" w:gutter="0"/>
       <w:cols w:space="708"/>
@@ -2731,6 +3885,359 @@
 </w:hdr>
 </file>
 
+<file path=word/numbering.xml><?xml version="1.0" encoding="utf-8"?>
+<w:numbering xmlns:wpc="http://schemas.microsoft.com/office/word/2010/wordprocessingCanvas" xmlns:cx="http://schemas.microsoft.com/office/drawing/2014/chartex" xmlns:cx1="http://schemas.microsoft.com/office/drawing/2015/9/8/chartex" xmlns:cx2="http://schemas.microsoft.com/office/drawing/2015/10/21/chartex" xmlns:cx3="http://schemas.microsoft.com/office/drawing/2016/5/9/chartex" xmlns:cx4="http://schemas.microsoft.com/office/drawing/2016/5/10/chartex" xmlns:cx5="http://schemas.microsoft.com/office/drawing/2016/5/11/chartex" xmlns:cx6="http://schemas.microsoft.com/office/drawing/2016/5/12/chartex" xmlns:cx7="http://schemas.microsoft.com/office/drawing/2016/5/13/chartex" xmlns:cx8="http://schemas.microsoft.com/office/drawing/2016/5/14/chartex" xmlns:mc="http://schemas.openxmlformats.org/markup-compatibility/2006" xmlns:aink="http://schemas.microsoft.com/office/drawing/2016/ink" xmlns:am3d="http://schemas.microsoft.com/office/drawing/2017/model3d" xmlns:o="urn:schemas-microsoft-com:office:office" xmlns:r="http://schemas.openxmlformats.org/officeDocument/2006/relationships" xmlns:m="http://schemas.openxmlformats.org/officeDocument/2006/math" xmlns:v="urn:schemas-microsoft-com:vml" xmlns:wp14="http://schemas.microsoft.com/office/word/2010/wordprocessingDrawing" xmlns:wp="http://schemas.openxmlformats.org/drawingml/2006/wordprocessingDrawing" xmlns:w10="urn:schemas-microsoft-com:office:word" xmlns:w="http://schemas.openxmlformats.org/wordprocessingml/2006/main" xmlns:w14="http://schemas.microsoft.com/office/word/2010/wordml" xmlns:w15="http://schemas.microsoft.com/office/word/2012/wordml" xmlns:w16cex="http://schemas.microsoft.com/office/word/2018/wordml/cex" xmlns:w16cid="http://schemas.microsoft.com/office/word/2016/wordml/cid" xmlns:w16="http://schemas.microsoft.com/office/word/2018/wordml" xmlns:w16sdtdh="http://schemas.microsoft.com/office/word/2020/wordml/sdtdatahash" xmlns:w16se="http://schemas.microsoft.com/office/word/2015/wordml/symex" xmlns:wpg="http://schemas.microsoft.com/office/word/2010/wordprocessingGroup" xmlns:wpi="http://schemas.microsoft.com/office/word/2010/wordprocessingInk" xmlns:wne="http://schemas.microsoft.com/office/word/2006/wordml" xmlns:wps="http://schemas.microsoft.com/office/word/2010/wordprocessingShape" mc:Ignorable="w14 w15 w16se w16cid w16 w16cex w16sdtdh wp14">
+  <w:abstractNum w:abstractNumId="0" w15:restartNumberingAfterBreak="0">
+    <w:nsid w:val="5CB27093"/>
+    <w:multiLevelType w:val="hybridMultilevel"/>
+    <w:tmpl w:val="F60A75FA"/>
+    <w:lvl w:ilvl="0" w:tplc="04060001">
+      <w:start w:val="1"/>
+      <w:numFmt w:val="bullet"/>
+      <w:lvlText w:val=""/>
+      <w:lvlJc w:val="left"/>
+      <w:pPr>
+        <w:ind w:left="720" w:hanging="360"/>
+      </w:pPr>
+      <w:rPr>
+        <w:rFonts w:ascii="Symbol" w:hAnsi="Symbol" w:hint="default"/>
+      </w:rPr>
+    </w:lvl>
+    <w:lvl w:ilvl="1" w:tplc="04060003" w:tentative="1">
+      <w:start w:val="1"/>
+      <w:numFmt w:val="bullet"/>
+      <w:lvlText w:val="o"/>
+      <w:lvlJc w:val="left"/>
+      <w:pPr>
+        <w:ind w:left="1440" w:hanging="360"/>
+      </w:pPr>
+      <w:rPr>
+        <w:rFonts w:ascii="Courier New" w:hAnsi="Courier New" w:cs="Courier New" w:hint="default"/>
+      </w:rPr>
+    </w:lvl>
+    <w:lvl w:ilvl="2" w:tplc="04060005" w:tentative="1">
+      <w:start w:val="1"/>
+      <w:numFmt w:val="bullet"/>
+      <w:lvlText w:val=""/>
+      <w:lvlJc w:val="left"/>
+      <w:pPr>
+        <w:ind w:left="2160" w:hanging="360"/>
+      </w:pPr>
+      <w:rPr>
+        <w:rFonts w:ascii="Wingdings" w:hAnsi="Wingdings" w:hint="default"/>
+      </w:rPr>
+    </w:lvl>
+    <w:lvl w:ilvl="3" w:tplc="04060001" w:tentative="1">
+      <w:start w:val="1"/>
+      <w:numFmt w:val="bullet"/>
+      <w:lvlText w:val=""/>
+      <w:lvlJc w:val="left"/>
+      <w:pPr>
+        <w:ind w:left="2880" w:hanging="360"/>
+      </w:pPr>
+      <w:rPr>
+        <w:rFonts w:ascii="Symbol" w:hAnsi="Symbol" w:hint="default"/>
+      </w:rPr>
+    </w:lvl>
+    <w:lvl w:ilvl="4" w:tplc="04060003" w:tentative="1">
+      <w:start w:val="1"/>
+      <w:numFmt w:val="bullet"/>
+      <w:lvlText w:val="o"/>
+      <w:lvlJc w:val="left"/>
+      <w:pPr>
+        <w:ind w:left="3600" w:hanging="360"/>
+      </w:pPr>
+      <w:rPr>
+        <w:rFonts w:ascii="Courier New" w:hAnsi="Courier New" w:cs="Courier New" w:hint="default"/>
+      </w:rPr>
+    </w:lvl>
+    <w:lvl w:ilvl="5" w:tplc="04060005" w:tentative="1">
+      <w:start w:val="1"/>
+      <w:numFmt w:val="bullet"/>
+      <w:lvlText w:val=""/>
+      <w:lvlJc w:val="left"/>
+      <w:pPr>
+        <w:ind w:left="4320" w:hanging="360"/>
+      </w:pPr>
+      <w:rPr>
+        <w:rFonts w:ascii="Wingdings" w:hAnsi="Wingdings" w:hint="default"/>
+      </w:rPr>
+    </w:lvl>
+    <w:lvl w:ilvl="6" w:tplc="04060001" w:tentative="1">
+      <w:start w:val="1"/>
+      <w:numFmt w:val="bullet"/>
+      <w:lvlText w:val=""/>
+      <w:lvlJc w:val="left"/>
+      <w:pPr>
+        <w:ind w:left="5040" w:hanging="360"/>
+      </w:pPr>
+      <w:rPr>
+        <w:rFonts w:ascii="Symbol" w:hAnsi="Symbol" w:hint="default"/>
+      </w:rPr>
+    </w:lvl>
+    <w:lvl w:ilvl="7" w:tplc="04060003" w:tentative="1">
+      <w:start w:val="1"/>
+      <w:numFmt w:val="bullet"/>
+      <w:lvlText w:val="o"/>
+      <w:lvlJc w:val="left"/>
+      <w:pPr>
+        <w:ind w:left="5760" w:hanging="360"/>
+      </w:pPr>
+      <w:rPr>
+        <w:rFonts w:ascii="Courier New" w:hAnsi="Courier New" w:cs="Courier New" w:hint="default"/>
+      </w:rPr>
+    </w:lvl>
+    <w:lvl w:ilvl="8" w:tplc="04060005" w:tentative="1">
+      <w:start w:val="1"/>
+      <w:numFmt w:val="bullet"/>
+      <w:lvlText w:val=""/>
+      <w:lvlJc w:val="left"/>
+      <w:pPr>
+        <w:ind w:left="6480" w:hanging="360"/>
+      </w:pPr>
+      <w:rPr>
+        <w:rFonts w:ascii="Wingdings" w:hAnsi="Wingdings" w:hint="default"/>
+      </w:rPr>
+    </w:lvl>
+  </w:abstractNum>
+  <w:abstractNum w:abstractNumId="1" w15:restartNumberingAfterBreak="0">
+    <w:nsid w:val="684D1AED"/>
+    <w:multiLevelType w:val="hybridMultilevel"/>
+    <w:tmpl w:val="36AE32C0"/>
+    <w:lvl w:ilvl="0" w:tplc="04060001">
+      <w:start w:val="1"/>
+      <w:numFmt w:val="bullet"/>
+      <w:lvlText w:val=""/>
+      <w:lvlJc w:val="left"/>
+      <w:pPr>
+        <w:ind w:left="720" w:hanging="360"/>
+      </w:pPr>
+      <w:rPr>
+        <w:rFonts w:ascii="Symbol" w:hAnsi="Symbol" w:hint="default"/>
+      </w:rPr>
+    </w:lvl>
+    <w:lvl w:ilvl="1" w:tplc="04060003" w:tentative="1">
+      <w:start w:val="1"/>
+      <w:numFmt w:val="bullet"/>
+      <w:lvlText w:val="o"/>
+      <w:lvlJc w:val="left"/>
+      <w:pPr>
+        <w:ind w:left="1440" w:hanging="360"/>
+      </w:pPr>
+      <w:rPr>
+        <w:rFonts w:ascii="Courier New" w:hAnsi="Courier New" w:cs="Courier New" w:hint="default"/>
+      </w:rPr>
+    </w:lvl>
+    <w:lvl w:ilvl="2" w:tplc="04060005" w:tentative="1">
+      <w:start w:val="1"/>
+      <w:numFmt w:val="bullet"/>
+      <w:lvlText w:val=""/>
+      <w:lvlJc w:val="left"/>
+      <w:pPr>
+        <w:ind w:left="2160" w:hanging="360"/>
+      </w:pPr>
+      <w:rPr>
+        <w:rFonts w:ascii="Wingdings" w:hAnsi="Wingdings" w:hint="default"/>
+      </w:rPr>
+    </w:lvl>
+    <w:lvl w:ilvl="3" w:tplc="04060001" w:tentative="1">
+      <w:start w:val="1"/>
+      <w:numFmt w:val="bullet"/>
+      <w:lvlText w:val=""/>
+      <w:lvlJc w:val="left"/>
+      <w:pPr>
+        <w:ind w:left="2880" w:hanging="360"/>
+      </w:pPr>
+      <w:rPr>
+        <w:rFonts w:ascii="Symbol" w:hAnsi="Symbol" w:hint="default"/>
+      </w:rPr>
+    </w:lvl>
+    <w:lvl w:ilvl="4" w:tplc="04060003" w:tentative="1">
+      <w:start w:val="1"/>
+      <w:numFmt w:val="bullet"/>
+      <w:lvlText w:val="o"/>
+      <w:lvlJc w:val="left"/>
+      <w:pPr>
+        <w:ind w:left="3600" w:hanging="360"/>
+      </w:pPr>
+      <w:rPr>
+        <w:rFonts w:ascii="Courier New" w:hAnsi="Courier New" w:cs="Courier New" w:hint="default"/>
+      </w:rPr>
+    </w:lvl>
+    <w:lvl w:ilvl="5" w:tplc="04060005" w:tentative="1">
+      <w:start w:val="1"/>
+      <w:numFmt w:val="bullet"/>
+      <w:lvlText w:val=""/>
+      <w:lvlJc w:val="left"/>
+      <w:pPr>
+        <w:ind w:left="4320" w:hanging="360"/>
+      </w:pPr>
+      <w:rPr>
+        <w:rFonts w:ascii="Wingdings" w:hAnsi="Wingdings" w:hint="default"/>
+      </w:rPr>
+    </w:lvl>
+    <w:lvl w:ilvl="6" w:tplc="04060001" w:tentative="1">
+      <w:start w:val="1"/>
+      <w:numFmt w:val="bullet"/>
+      <w:lvlText w:val=""/>
+      <w:lvlJc w:val="left"/>
+      <w:pPr>
+        <w:ind w:left="5040" w:hanging="360"/>
+      </w:pPr>
+      <w:rPr>
+        <w:rFonts w:ascii="Symbol" w:hAnsi="Symbol" w:hint="default"/>
+      </w:rPr>
+    </w:lvl>
+    <w:lvl w:ilvl="7" w:tplc="04060003" w:tentative="1">
+      <w:start w:val="1"/>
+      <w:numFmt w:val="bullet"/>
+      <w:lvlText w:val="o"/>
+      <w:lvlJc w:val="left"/>
+      <w:pPr>
+        <w:ind w:left="5760" w:hanging="360"/>
+      </w:pPr>
+      <w:rPr>
+        <w:rFonts w:ascii="Courier New" w:hAnsi="Courier New" w:cs="Courier New" w:hint="default"/>
+      </w:rPr>
+    </w:lvl>
+    <w:lvl w:ilvl="8" w:tplc="04060005" w:tentative="1">
+      <w:start w:val="1"/>
+      <w:numFmt w:val="bullet"/>
+      <w:lvlText w:val=""/>
+      <w:lvlJc w:val="left"/>
+      <w:pPr>
+        <w:ind w:left="6480" w:hanging="360"/>
+      </w:pPr>
+      <w:rPr>
+        <w:rFonts w:ascii="Wingdings" w:hAnsi="Wingdings" w:hint="default"/>
+      </w:rPr>
+    </w:lvl>
+  </w:abstractNum>
+  <w:abstractNum w:abstractNumId="2" w15:restartNumberingAfterBreak="0">
+    <w:nsid w:val="79003BD9"/>
+    <w:multiLevelType w:val="hybridMultilevel"/>
+    <w:tmpl w:val="7D92DE04"/>
+    <w:lvl w:ilvl="0" w:tplc="04060001">
+      <w:start w:val="1"/>
+      <w:numFmt w:val="bullet"/>
+      <w:lvlText w:val=""/>
+      <w:lvlJc w:val="left"/>
+      <w:pPr>
+        <w:ind w:left="720" w:hanging="360"/>
+      </w:pPr>
+      <w:rPr>
+        <w:rFonts w:ascii="Symbol" w:hAnsi="Symbol" w:hint="default"/>
+      </w:rPr>
+    </w:lvl>
+    <w:lvl w:ilvl="1" w:tplc="04060003" w:tentative="1">
+      <w:start w:val="1"/>
+      <w:numFmt w:val="bullet"/>
+      <w:lvlText w:val="o"/>
+      <w:lvlJc w:val="left"/>
+      <w:pPr>
+        <w:ind w:left="1440" w:hanging="360"/>
+      </w:pPr>
+      <w:rPr>
+        <w:rFonts w:ascii="Courier New" w:hAnsi="Courier New" w:cs="Courier New" w:hint="default"/>
+      </w:rPr>
+    </w:lvl>
+    <w:lvl w:ilvl="2" w:tplc="04060005" w:tentative="1">
+      <w:start w:val="1"/>
+      <w:numFmt w:val="bullet"/>
+      <w:lvlText w:val=""/>
+      <w:lvlJc w:val="left"/>
+      <w:pPr>
+        <w:ind w:left="2160" w:hanging="360"/>
+      </w:pPr>
+      <w:rPr>
+        <w:rFonts w:ascii="Wingdings" w:hAnsi="Wingdings" w:hint="default"/>
+      </w:rPr>
+    </w:lvl>
+    <w:lvl w:ilvl="3" w:tplc="04060001" w:tentative="1">
+      <w:start w:val="1"/>
+      <w:numFmt w:val="bullet"/>
+      <w:lvlText w:val=""/>
+      <w:lvlJc w:val="left"/>
+      <w:pPr>
+        <w:ind w:left="2880" w:hanging="360"/>
+      </w:pPr>
+      <w:rPr>
+        <w:rFonts w:ascii="Symbol" w:hAnsi="Symbol" w:hint="default"/>
+      </w:rPr>
+    </w:lvl>
+    <w:lvl w:ilvl="4" w:tplc="04060003" w:tentative="1">
+      <w:start w:val="1"/>
+      <w:numFmt w:val="bullet"/>
+      <w:lvlText w:val="o"/>
+      <w:lvlJc w:val="left"/>
+      <w:pPr>
+        <w:ind w:left="3600" w:hanging="360"/>
+      </w:pPr>
+      <w:rPr>
+        <w:rFonts w:ascii="Courier New" w:hAnsi="Courier New" w:cs="Courier New" w:hint="default"/>
+      </w:rPr>
+    </w:lvl>
+    <w:lvl w:ilvl="5" w:tplc="04060005" w:tentative="1">
+      <w:start w:val="1"/>
+      <w:numFmt w:val="bullet"/>
+      <w:lvlText w:val=""/>
+      <w:lvlJc w:val="left"/>
+      <w:pPr>
+        <w:ind w:left="4320" w:hanging="360"/>
+      </w:pPr>
+      <w:rPr>
+        <w:rFonts w:ascii="Wingdings" w:hAnsi="Wingdings" w:hint="default"/>
+      </w:rPr>
+    </w:lvl>
+    <w:lvl w:ilvl="6" w:tplc="04060001" w:tentative="1">
+      <w:start w:val="1"/>
+      <w:numFmt w:val="bullet"/>
+      <w:lvlText w:val=""/>
+      <w:lvlJc w:val="left"/>
+      <w:pPr>
+        <w:ind w:left="5040" w:hanging="360"/>
+      </w:pPr>
+      <w:rPr>
+        <w:rFonts w:ascii="Symbol" w:hAnsi="Symbol" w:hint="default"/>
+      </w:rPr>
+    </w:lvl>
+    <w:lvl w:ilvl="7" w:tplc="04060003" w:tentative="1">
+      <w:start w:val="1"/>
+      <w:numFmt w:val="bullet"/>
+      <w:lvlText w:val="o"/>
+      <w:lvlJc w:val="left"/>
+      <w:pPr>
+        <w:ind w:left="5760" w:hanging="360"/>
+      </w:pPr>
+      <w:rPr>
+        <w:rFonts w:ascii="Courier New" w:hAnsi="Courier New" w:cs="Courier New" w:hint="default"/>
+      </w:rPr>
+    </w:lvl>
+    <w:lvl w:ilvl="8" w:tplc="04060005" w:tentative="1">
+      <w:start w:val="1"/>
+      <w:numFmt w:val="bullet"/>
+      <w:lvlText w:val=""/>
+      <w:lvlJc w:val="left"/>
+      <w:pPr>
+        <w:ind w:left="6480" w:hanging="360"/>
+      </w:pPr>
+      <w:rPr>
+        <w:rFonts w:ascii="Wingdings" w:hAnsi="Wingdings" w:hint="default"/>
+      </w:rPr>
+    </w:lvl>
+  </w:abstractNum>
+  <w:num w:numId="1">
+    <w:abstractNumId w:val="1"/>
+  </w:num>
+  <w:num w:numId="2">
+    <w:abstractNumId w:val="0"/>
+  </w:num>
+  <w:num w:numId="3">
+    <w:abstractNumId w:val="2"/>
+  </w:num>
+</w:numbering>
+</file>
+
 <file path=word/styles.xml><?xml version="1.0" encoding="utf-8"?>
 <w:styles xmlns:mc="http://schemas.openxmlformats.org/markup-compatibility/2006" xmlns:r="http://schemas.openxmlformats.org/officeDocument/2006/relationships" xmlns:w="http://schemas.openxmlformats.org/wordprocessingml/2006/main" xmlns:w14="http://schemas.microsoft.com/office/word/2010/wordml" xmlns:w15="http://schemas.microsoft.com/office/word/2012/wordml" xmlns:w16cex="http://schemas.microsoft.com/office/word/2018/wordml/cex" xmlns:w16cid="http://schemas.microsoft.com/office/word/2016/wordml/cid" xmlns:w16="http://schemas.microsoft.com/office/word/2018/wordml" xmlns:w16sdtdh="http://schemas.microsoft.com/office/word/2020/wordml/sdtdatahash" xmlns:w16se="http://schemas.microsoft.com/office/word/2015/wordml/symex" mc:Ignorable="w14 w15 w16se w16cid w16 w16cex w16sdtdh">
   <w:docDefaults>
@@ -2815,7 +4322,7 @@
     <w:lsdException w:name="Closing" w:semiHidden="1" w:unhideWhenUsed="1"/>
     <w:lsdException w:name="Signature" w:semiHidden="1" w:unhideWhenUsed="1"/>
     <w:lsdException w:name="Default Paragraph Font" w:semiHidden="1" w:uiPriority="1" w:unhideWhenUsed="1"/>
-    <w:lsdException w:name="Body Text" w:semiHidden="1" w:unhideWhenUsed="1"/>
+    <w:lsdException w:name="Body Text" w:semiHidden="1" w:uiPriority="1" w:unhideWhenUsed="1" w:qFormat="1"/>
     <w:lsdException w:name="Body Text Indent" w:semiHidden="1" w:unhideWhenUsed="1"/>
     <w:lsdException w:name="List Continue" w:semiHidden="1" w:unhideWhenUsed="1"/>
     <w:lsdException w:name="List Continue 2" w:semiHidden="1" w:unhideWhenUsed="1"/>
@@ -3161,6 +4668,27 @@
       <w:szCs w:val="28"/>
     </w:rPr>
   </w:style>
+  <w:style w:type="paragraph" w:styleId="Overskrift3">
+    <w:name w:val="heading 3"/>
+    <w:basedOn w:val="Normal"/>
+    <w:next w:val="Normal"/>
+    <w:link w:val="Overskrift3Tegn"/>
+    <w:uiPriority w:val="9"/>
+    <w:semiHidden/>
+    <w:unhideWhenUsed/>
+    <w:qFormat/>
+    <w:rsid w:val="00DF66EA"/>
+    <w:pPr>
+      <w:keepNext/>
+      <w:keepLines/>
+      <w:spacing w:before="40"/>
+      <w:outlineLvl w:val="2"/>
+    </w:pPr>
+    <w:rPr>
+      <w:rFonts w:asciiTheme="majorHAnsi" w:eastAsiaTheme="majorEastAsia" w:hAnsiTheme="majorHAnsi" w:cstheme="majorBidi"/>
+      <w:color w:val="1F3763" w:themeColor="accent1" w:themeShade="7F"/>
+    </w:rPr>
+  </w:style>
   <w:style w:type="character" w:default="1" w:styleId="Standardskrifttypeiafsnit">
     <w:name w:val="Default Paragraph Font"/>
     <w:uiPriority w:val="1"/>
@@ -3326,6 +4854,76 @@
       <w:rFonts w:ascii="Times New Roman" w:eastAsia="Times New Roman" w:hAnsi="Times New Roman" w:cs="Times New Roman"/>
       <w:sz w:val="24"/>
       <w:szCs w:val="24"/>
+    </w:rPr>
+  </w:style>
+  <w:style w:type="paragraph" w:styleId="Listeafsnit">
+    <w:name w:val="List Paragraph"/>
+    <w:basedOn w:val="Normal"/>
+    <w:uiPriority w:val="34"/>
+    <w:qFormat/>
+    <w:rsid w:val="00805594"/>
+    <w:pPr>
+      <w:ind w:left="720"/>
+      <w:contextualSpacing/>
+    </w:pPr>
+  </w:style>
+  <w:style w:type="character" w:customStyle="1" w:styleId="Overskrift3Tegn">
+    <w:name w:val="Overskrift 3 Tegn"/>
+    <w:basedOn w:val="Standardskrifttypeiafsnit"/>
+    <w:link w:val="Overskrift3"/>
+    <w:uiPriority w:val="9"/>
+    <w:semiHidden/>
+    <w:rsid w:val="00DF66EA"/>
+    <w:rPr>
+      <w:rFonts w:asciiTheme="majorHAnsi" w:eastAsiaTheme="majorEastAsia" w:hAnsiTheme="majorHAnsi" w:cstheme="majorBidi"/>
+      <w:color w:val="1F3763" w:themeColor="accent1" w:themeShade="7F"/>
+      <w:sz w:val="24"/>
+      <w:szCs w:val="24"/>
+    </w:rPr>
+  </w:style>
+  <w:style w:type="paragraph" w:styleId="Brdtekst">
+    <w:name w:val="Body Text"/>
+    <w:basedOn w:val="Normal"/>
+    <w:link w:val="BrdtekstTegn"/>
+    <w:uiPriority w:val="1"/>
+    <w:qFormat/>
+    <w:rsid w:val="00DF66EA"/>
+    <w:pPr>
+      <w:widowControl w:val="0"/>
+      <w:autoSpaceDE w:val="0"/>
+      <w:autoSpaceDN w:val="0"/>
+    </w:pPr>
+    <w:rPr>
+      <w:rFonts w:ascii="Arial" w:eastAsia="Arial" w:hAnsi="Arial" w:cs="Arial"/>
+    </w:rPr>
+  </w:style>
+  <w:style w:type="character" w:customStyle="1" w:styleId="BrdtekstTegn">
+    <w:name w:val="Brødtekst Tegn"/>
+    <w:basedOn w:val="Standardskrifttypeiafsnit"/>
+    <w:link w:val="Brdtekst"/>
+    <w:uiPriority w:val="1"/>
+    <w:rsid w:val="00DF66EA"/>
+    <w:rPr>
+      <w:rFonts w:ascii="Arial" w:eastAsia="Arial" w:hAnsi="Arial" w:cs="Arial"/>
+      <w:sz w:val="24"/>
+      <w:szCs w:val="24"/>
+    </w:rPr>
+  </w:style>
+  <w:style w:type="paragraph" w:customStyle="1" w:styleId="TableParagraph">
+    <w:name w:val="Table Paragraph"/>
+    <w:basedOn w:val="Normal"/>
+    <w:uiPriority w:val="1"/>
+    <w:qFormat/>
+    <w:rsid w:val="00DF66EA"/>
+    <w:pPr>
+      <w:widowControl w:val="0"/>
+      <w:autoSpaceDE w:val="0"/>
+      <w:autoSpaceDN w:val="0"/>
+    </w:pPr>
+    <w:rPr>
+      <w:rFonts w:ascii="Arial" w:eastAsia="Arial" w:hAnsi="Arial" w:cs="Arial"/>
+      <w:sz w:val="22"/>
+      <w:szCs w:val="22"/>
     </w:rPr>
   </w:style>
 </w:styles>

</xml_diff>